<commit_message>
strategy, builder, composite, State and decorator patterns session added
</commit_message>
<xml_diff>
--- a/docs/Design Patterns session notes -19-07-2022.docx
+++ b/docs/Design Patterns session notes -19-07-2022.docx
@@ -14,7 +14,23 @@
           <w:b/>
           <w:bCs/>
         </w:rPr>
-        <w:t>Aggregation (HOLDS/ Part of  life):</w:t>
+        <w:t xml:space="preserve">Aggregation (HOLDS/ Part </w:t>
+      </w:r>
+      <w:proofErr w:type="gramStart"/>
+      <w:r>
+        <w:rPr>
+          <w:b/>
+          <w:bCs/>
+        </w:rPr>
+        <w:t>of  life</w:t>
+      </w:r>
+      <w:proofErr w:type="gramEnd"/>
+      <w:r>
+        <w:rPr>
+          <w:b/>
+          <w:bCs/>
+        </w:rPr>
+        <w:t>):</w:t>
       </w:r>
     </w:p>
     <w:p>
@@ -34,7 +50,25 @@
           <w:b/>
           <w:bCs/>
         </w:rPr>
-        <w:t>I holds a car, I holds a apartment</w:t>
+        <w:t xml:space="preserve">I holds a car, I holds </w:t>
+      </w:r>
+      <w:proofErr w:type="spellStart"/>
+      <w:proofErr w:type="gramStart"/>
+      <w:r>
+        <w:rPr>
+          <w:b/>
+          <w:bCs/>
+        </w:rPr>
+        <w:t>a</w:t>
+      </w:r>
+      <w:proofErr w:type="spellEnd"/>
+      <w:proofErr w:type="gramEnd"/>
+      <w:r>
+        <w:rPr>
+          <w:b/>
+          <w:bCs/>
+        </w:rPr>
+        <w:t xml:space="preserve"> apartment</w:t>
       </w:r>
     </w:p>
     <w:p>
@@ -54,7 +88,23 @@
           <w:b/>
           <w:bCs/>
         </w:rPr>
-        <w:t>Provide a instance by factory, dependency inversion container (DI container)</w:t>
+        <w:t xml:space="preserve">Provide </w:t>
+      </w:r>
+      <w:proofErr w:type="gramStart"/>
+      <w:r>
+        <w:rPr>
+          <w:b/>
+          <w:bCs/>
+        </w:rPr>
+        <w:t>a</w:t>
+      </w:r>
+      <w:proofErr w:type="gramEnd"/>
+      <w:r>
+        <w:rPr>
+          <w:b/>
+          <w:bCs/>
+        </w:rPr>
+        <w:t xml:space="preserve"> instance by factory, dependency inversion container (DI container)</w:t>
       </w:r>
     </w:p>
     <w:p>
@@ -122,8 +172,13 @@
           <w:numId w:val="17"/>
         </w:numPr>
       </w:pPr>
-      <w:r>
-        <w:t>TempratureParameterValidator -&gt; uses logger. (or) has a logger dependency</w:t>
+      <w:proofErr w:type="spellStart"/>
+      <w:r>
+        <w:t>TempratureParameterValidator</w:t>
+      </w:r>
+      <w:proofErr w:type="spellEnd"/>
+      <w:r>
+        <w:t xml:space="preserve"> -&gt; uses logger. (or) has a logger dependency</w:t>
       </w:r>
     </w:p>
     <w:p>
@@ -135,7 +190,15 @@
         </w:numPr>
       </w:pPr>
       <w:r>
-        <w:t xml:space="preserve">Or -&gt; TempratureParameterValidator </w:t>
+        <w:t xml:space="preserve">Or -&gt; </w:t>
+      </w:r>
+      <w:proofErr w:type="spellStart"/>
+      <w:r>
+        <w:t>TempratureParameterValidator</w:t>
+      </w:r>
+      <w:proofErr w:type="spellEnd"/>
+      <w:r>
+        <w:t xml:space="preserve"> </w:t>
       </w:r>
       <w:r>
         <w:rPr>
@@ -160,7 +223,15 @@
         </w:numPr>
       </w:pPr>
       <w:r>
-        <w:t>Here Logger will die when the obj of the TempratureParameterValidator is destroyed</w:t>
+        <w:t xml:space="preserve">Here Logger will die when the obj of the </w:t>
+      </w:r>
+      <w:proofErr w:type="spellStart"/>
+      <w:r>
+        <w:t>TempratureParameterValidator</w:t>
+      </w:r>
+      <w:proofErr w:type="spellEnd"/>
+      <w:r>
+        <w:t xml:space="preserve"> is destroyed</w:t>
       </w:r>
     </w:p>
     <w:p>
@@ -178,7 +249,15 @@
         <w:t>emotions</w:t>
       </w:r>
       <w:r>
-        <w:t xml:space="preserve"> -&gt; emotions will dies when human dies.</w:t>
+        <w:t xml:space="preserve"> -&gt; emotions will </w:t>
+      </w:r>
+      <w:proofErr w:type="gramStart"/>
+      <w:r>
+        <w:t>dies</w:t>
+      </w:r>
+      <w:proofErr w:type="gramEnd"/>
+      <w:r>
+        <w:t xml:space="preserve"> when human dies.</w:t>
       </w:r>
     </w:p>
     <w:p>
@@ -265,8 +344,13 @@
         <w:t>Above code can be re</w:t>
       </w:r>
       <w:r>
-        <w:t>factored as :</w:t>
-      </w:r>
+        <w:t xml:space="preserve">factored </w:t>
+      </w:r>
+      <w:proofErr w:type="gramStart"/>
+      <w:r>
+        <w:t>as :</w:t>
+      </w:r>
+      <w:proofErr w:type="gramEnd"/>
       <w:r>
         <w:t xml:space="preserve"> (Strategy pattern)</w:t>
       </w:r>
@@ -438,9 +522,11 @@
       <w:r>
         <w:t xml:space="preserve">Here context -&gt; </w:t>
       </w:r>
+      <w:proofErr w:type="spellStart"/>
       <w:r>
         <w:t>TempratureValidator</w:t>
       </w:r>
+      <w:proofErr w:type="spellEnd"/>
     </w:p>
     <w:p>
       <w:pPr>
@@ -460,19 +546,61 @@
     </w:p>
     <w:p>
       <w:r>
-        <w:t xml:space="preserve">Now lets say I want to add the constraint </w:t>
-      </w:r>
-      <w:r>
-        <w:t>to add the multiple loggers like consoleLogger, FileLogger etc.</w:t>
+        <w:t xml:space="preserve">Now </w:t>
+      </w:r>
+      <w:proofErr w:type="spellStart"/>
+      <w:proofErr w:type="gramStart"/>
+      <w:r>
+        <w:t>lets</w:t>
+      </w:r>
+      <w:proofErr w:type="spellEnd"/>
+      <w:proofErr w:type="gramEnd"/>
+      <w:r>
+        <w:t xml:space="preserve"> say I want to add the constraint </w:t>
+      </w:r>
+      <w:r>
+        <w:t xml:space="preserve">to add the multiple loggers like </w:t>
+      </w:r>
+      <w:proofErr w:type="spellStart"/>
+      <w:r>
+        <w:t>consoleLogger</w:t>
+      </w:r>
+      <w:proofErr w:type="spellEnd"/>
+      <w:r>
+        <w:t xml:space="preserve">, </w:t>
+      </w:r>
+      <w:proofErr w:type="spellStart"/>
+      <w:r>
+        <w:t>FileLogger</w:t>
+      </w:r>
+      <w:proofErr w:type="spellEnd"/>
+      <w:r>
+        <w:t xml:space="preserve"> etc.</w:t>
       </w:r>
       <w:r>
         <w:t xml:space="preserve"> </w:t>
       </w:r>
       <w:r>
-        <w:t xml:space="preserve"> i.e </w:t>
-      </w:r>
-      <w:r>
-        <w:t xml:space="preserve">broadcasting to multiple -&gt; i.e </w:t>
+        <w:t xml:space="preserve"> </w:t>
+      </w:r>
+      <w:proofErr w:type="spellStart"/>
+      <w:r>
+        <w:t>i.e</w:t>
+      </w:r>
+      <w:proofErr w:type="spellEnd"/>
+      <w:r>
+        <w:t xml:space="preserve"> </w:t>
+      </w:r>
+      <w:r>
+        <w:t xml:space="preserve">broadcasting to multiple -&gt; </w:t>
+      </w:r>
+      <w:proofErr w:type="spellStart"/>
+      <w:r>
+        <w:t>i.e</w:t>
+      </w:r>
+      <w:proofErr w:type="spellEnd"/>
+      <w:r>
+        <w:t xml:space="preserve"> </w:t>
       </w:r>
       <w:r>
         <w:rPr>
@@ -484,20 +612,35 @@
     </w:p>
     <w:p/>
     <w:p>
-      <w:r>
-        <w:t xml:space="preserve">I.e One logger is </w:t>
+      <w:proofErr w:type="spellStart"/>
+      <w:r>
+        <w:t>I.e</w:t>
+      </w:r>
+      <w:proofErr w:type="spellEnd"/>
+      <w:r>
+        <w:t xml:space="preserve"> One logger is </w:t>
       </w:r>
       <w:r>
         <w:t xml:space="preserve">now changing to many </w:t>
       </w:r>
     </w:p>
     <w:p>
-      <w:r>
-        <w:t xml:space="preserve">When ever there is </w:t>
-      </w:r>
-      <w:r>
-        <w:t>tree structure/ hierarchy we use composite pattern.</w:t>
-      </w:r>
+      <w:proofErr w:type="spellStart"/>
+      <w:r>
+        <w:t>When ever</w:t>
+      </w:r>
+      <w:proofErr w:type="spellEnd"/>
+      <w:r>
+        <w:t xml:space="preserve"> there is </w:t>
+      </w:r>
+      <w:r>
+        <w:t xml:space="preserve">tree structure/ hierarchy we use composite </w:t>
+      </w:r>
+      <w:proofErr w:type="gramStart"/>
+      <w:r>
+        <w:t>pattern.</w:t>
+      </w:r>
+      <w:proofErr w:type="gramEnd"/>
       <w:r>
         <w:t xml:space="preserve"> Example XML parser, UI components</w:t>
       </w:r>
@@ -836,8 +979,13 @@
         <w:t>, angular event emitter, RXJS</w:t>
       </w:r>
       <w:r>
-        <w:t>, Rabbit Mq</w:t>
-      </w:r>
+        <w:t xml:space="preserve">, Rabbit </w:t>
+      </w:r>
+      <w:proofErr w:type="spellStart"/>
+      <w:r>
+        <w:t>Mq</w:t>
+      </w:r>
+      <w:proofErr w:type="spellEnd"/>
       <w:r>
         <w:t>)</w:t>
       </w:r>
@@ -918,9 +1066,228 @@
         <w:t>Pub sub model</w:t>
       </w:r>
     </w:p>
+    <w:p>
+      <w:pPr>
+        <w:rPr>
+          <w:b/>
+          <w:bCs/>
+        </w:rPr>
+      </w:pPr>
+      <w:r>
+        <w:rPr>
+          <w:b/>
+          <w:bCs/>
+        </w:rPr>
+        <w:t>State pattern:</w:t>
+      </w:r>
+    </w:p>
+    <w:p>
+      <w:r>
+        <w:t>Example: Bank account state handle</w:t>
+      </w:r>
+    </w:p>
+    <w:p>
+      <w:r>
+        <w:rPr>
+          <w:noProof/>
+        </w:rPr>
+        <w:drawing>
+          <wp:inline distT="0" distB="0" distL="0" distR="0" wp14:anchorId="54BFF2E1" wp14:editId="2DFBDB44">
+            <wp:extent cx="5761355" cy="2230502"/>
+            <wp:effectExtent l="0" t="0" r="0" b="0"/>
+            <wp:docPr id="10" name="Picture 10" descr="Diagram&#10;&#10;Description automatically generated"/>
+            <wp:cNvGraphicFramePr>
+              <a:graphicFrameLocks xmlns:a="http://schemas.openxmlformats.org/drawingml/2006/main" noChangeAspect="1"/>
+            </wp:cNvGraphicFramePr>
+            <a:graphic xmlns:a="http://schemas.openxmlformats.org/drawingml/2006/main">
+              <a:graphicData uri="http://schemas.openxmlformats.org/drawingml/2006/picture">
+                <pic:pic xmlns:pic="http://schemas.openxmlformats.org/drawingml/2006/picture">
+                  <pic:nvPicPr>
+                    <pic:cNvPr id="10" name="Picture 10" descr="Diagram&#10;&#10;Description automatically generated"/>
+                    <pic:cNvPicPr/>
+                  </pic:nvPicPr>
+                  <pic:blipFill>
+                    <a:blip r:embed="rId23"/>
+                    <a:stretch>
+                      <a:fillRect/>
+                    </a:stretch>
+                  </pic:blipFill>
+                  <pic:spPr>
+                    <a:xfrm>
+                      <a:off x="0" y="0"/>
+                      <a:ext cx="5767669" cy="2232946"/>
+                    </a:xfrm>
+                    <a:prstGeom prst="rect">
+                      <a:avLst/>
+                    </a:prstGeom>
+                  </pic:spPr>
+                </pic:pic>
+              </a:graphicData>
+            </a:graphic>
+          </wp:inline>
+        </w:drawing>
+      </w:r>
+    </w:p>
+    <w:p/>
+    <w:p>
+      <w:r>
+        <w:t xml:space="preserve">Example 2: Bug life cycle </w:t>
+      </w:r>
+    </w:p>
+    <w:p>
+      <w:hyperlink r:id="rId24" w:history="1">
+        <w:r>
+          <w:rPr>
+            <w:rStyle w:val="Hyperlink"/>
+          </w:rPr>
+          <w:t>https://www.bugzilla.org/docs/2.18/html/lifecycle.html</w:t>
+        </w:r>
+      </w:hyperlink>
+    </w:p>
+    <w:p>
+      <w:r>
+        <w:rPr>
+          <w:noProof/>
+        </w:rPr>
+        <w:lastRenderedPageBreak/>
+        <w:t>D</w:t>
+      </w:r>
+      <w:r>
+        <w:rPr>
+          <w:noProof/>
+        </w:rPr>
+        <w:drawing>
+          <wp:inline distT="0" distB="0" distL="0" distR="0" wp14:anchorId="6A1C9567" wp14:editId="74CB5107">
+            <wp:extent cx="5761355" cy="6885305"/>
+            <wp:effectExtent l="0" t="0" r="0" b="0"/>
+            <wp:docPr id="12" name="Picture 12" descr="Diagram&#10;&#10;Description automatically generated"/>
+            <wp:cNvGraphicFramePr>
+              <a:graphicFrameLocks xmlns:a="http://schemas.openxmlformats.org/drawingml/2006/main" noChangeAspect="1"/>
+            </wp:cNvGraphicFramePr>
+            <a:graphic xmlns:a="http://schemas.openxmlformats.org/drawingml/2006/main">
+              <a:graphicData uri="http://schemas.openxmlformats.org/drawingml/2006/picture">
+                <pic:pic xmlns:pic="http://schemas.openxmlformats.org/drawingml/2006/picture">
+                  <pic:nvPicPr>
+                    <pic:cNvPr id="12" name="Picture 12" descr="Diagram&#10;&#10;Description automatically generated"/>
+                    <pic:cNvPicPr/>
+                  </pic:nvPicPr>
+                  <pic:blipFill>
+                    <a:blip r:embed="rId25"/>
+                    <a:stretch>
+                      <a:fillRect/>
+                    </a:stretch>
+                  </pic:blipFill>
+                  <pic:spPr>
+                    <a:xfrm>
+                      <a:off x="0" y="0"/>
+                      <a:ext cx="5761355" cy="6885305"/>
+                    </a:xfrm>
+                    <a:prstGeom prst="rect">
+                      <a:avLst/>
+                    </a:prstGeom>
+                  </pic:spPr>
+                </pic:pic>
+              </a:graphicData>
+            </a:graphic>
+          </wp:inline>
+        </w:drawing>
+      </w:r>
+    </w:p>
+    <w:p>
+      <w:r>
+        <w:rPr>
+          <w:b/>
+          <w:bCs/>
+        </w:rPr>
+        <w:lastRenderedPageBreak/>
+        <w:t>Decorator pattern</w:t>
+      </w:r>
+      <w:r>
+        <w:rPr>
+          <w:noProof/>
+        </w:rPr>
+        <w:drawing>
+          <wp:inline distT="0" distB="0" distL="0" distR="0" wp14:anchorId="298B521D" wp14:editId="6DAEDE52">
+            <wp:extent cx="5761355" cy="2472055"/>
+            <wp:effectExtent l="0" t="0" r="0" b="4445"/>
+            <wp:docPr id="13" name="Picture 13"/>
+            <wp:cNvGraphicFramePr>
+              <a:graphicFrameLocks xmlns:a="http://schemas.openxmlformats.org/drawingml/2006/main" noChangeAspect="1"/>
+            </wp:cNvGraphicFramePr>
+            <a:graphic xmlns:a="http://schemas.openxmlformats.org/drawingml/2006/main">
+              <a:graphicData uri="http://schemas.openxmlformats.org/drawingml/2006/picture">
+                <pic:pic xmlns:pic="http://schemas.openxmlformats.org/drawingml/2006/picture">
+                  <pic:nvPicPr>
+                    <pic:cNvPr id="1" name=""/>
+                    <pic:cNvPicPr/>
+                  </pic:nvPicPr>
+                  <pic:blipFill>
+                    <a:blip r:embed="rId26"/>
+                    <a:stretch>
+                      <a:fillRect/>
+                    </a:stretch>
+                  </pic:blipFill>
+                  <pic:spPr>
+                    <a:xfrm>
+                      <a:off x="0" y="0"/>
+                      <a:ext cx="5761355" cy="2472055"/>
+                    </a:xfrm>
+                    <a:prstGeom prst="rect">
+                      <a:avLst/>
+                    </a:prstGeom>
+                  </pic:spPr>
+                </pic:pic>
+              </a:graphicData>
+            </a:graphic>
+          </wp:inline>
+        </w:drawing>
+      </w:r>
+    </w:p>
+    <w:p>
+      <w:r>
+        <w:rPr>
+          <w:noProof/>
+        </w:rPr>
+        <w:drawing>
+          <wp:inline distT="0" distB="0" distL="0" distR="0" wp14:anchorId="7F017E1A" wp14:editId="11D3B6B2">
+            <wp:extent cx="5761355" cy="4408805"/>
+            <wp:effectExtent l="0" t="0" r="0" b="0"/>
+            <wp:docPr id="15" name="Picture 15" descr="Graphical user interface, text, application, chat or text message, email&#10;&#10;Description automatically generated"/>
+            <wp:cNvGraphicFramePr>
+              <a:graphicFrameLocks xmlns:a="http://schemas.openxmlformats.org/drawingml/2006/main" noChangeAspect="1"/>
+            </wp:cNvGraphicFramePr>
+            <a:graphic xmlns:a="http://schemas.openxmlformats.org/drawingml/2006/main">
+              <a:graphicData uri="http://schemas.openxmlformats.org/drawingml/2006/picture">
+                <pic:pic xmlns:pic="http://schemas.openxmlformats.org/drawingml/2006/picture">
+                  <pic:nvPicPr>
+                    <pic:cNvPr id="15" name="Picture 15" descr="Graphical user interface, text, application, chat or text message, email&#10;&#10;Description automatically generated"/>
+                    <pic:cNvPicPr/>
+                  </pic:nvPicPr>
+                  <pic:blipFill>
+                    <a:blip r:embed="rId27"/>
+                    <a:stretch>
+                      <a:fillRect/>
+                    </a:stretch>
+                  </pic:blipFill>
+                  <pic:spPr>
+                    <a:xfrm>
+                      <a:off x="0" y="0"/>
+                      <a:ext cx="5761355" cy="4408805"/>
+                    </a:xfrm>
+                    <a:prstGeom prst="rect">
+                      <a:avLst/>
+                    </a:prstGeom>
+                  </pic:spPr>
+                </pic:pic>
+              </a:graphicData>
+            </a:graphic>
+          </wp:inline>
+        </w:drawing>
+      </w:r>
+    </w:p>
     <w:sectPr>
-      <w:footerReference w:type="default" r:id="rId23"/>
-      <w:footerReference w:type="first" r:id="rId24"/>
+      <w:footerReference w:type="default" r:id="rId28"/>
+      <w:footerReference w:type="first" r:id="rId29"/>
       <w:pgSz w:w="11907" w:h="16839" w:code="9"/>
       <w:pgMar w:top="1417" w:right="1417" w:bottom="1417" w:left="1417" w:header="0" w:footer="0" w:gutter="0"/>
       <w:cols w:space="720"/>
@@ -2582,6 +2949,18 @@
       <w:lang w:val="en-US"/>
     </w:rPr>
   </w:style>
+  <w:style w:type="character" w:styleId="UnresolvedMention">
+    <w:name w:val="Unresolved Mention"/>
+    <w:basedOn w:val="DefaultParagraphFont"/>
+    <w:uiPriority w:val="99"/>
+    <w:semiHidden/>
+    <w:unhideWhenUsed/>
+    <w:rsid w:val="00437EC7"/>
+    <w:rPr>
+      <w:color w:val="605E5C"/>
+      <w:shd w:val="clear" w:color="auto" w:fill="E1DFDD"/>
+    </w:rPr>
+  </w:style>
 </w:styles>
 </file>
 

</xml_diff>

<commit_message>
Few more design patterns added. State, Decorator patterns
</commit_message>
<xml_diff>
--- a/docs/Design Patterns session notes -19-07-2022.docx
+++ b/docs/Design Patterns session notes -19-07-2022.docx
@@ -1078,6 +1078,39 @@
           <w:b/>
           <w:bCs/>
         </w:rPr>
+        <w:t>Bridge pattern</w:t>
+      </w:r>
+    </w:p>
+    <w:p>
+      <w:pPr>
+        <w:pStyle w:val="ListParagraph"/>
+        <w:numPr>
+          <w:ilvl w:val="0"/>
+          <w:numId w:val="17"/>
+        </w:numPr>
+      </w:pPr>
+      <w:hyperlink r:id="rId23" w:history="1">
+        <w:r>
+          <w:rPr>
+            <w:rStyle w:val="Hyperlink"/>
+          </w:rPr>
+          <w:t>https://www.codeproject.com/Articles/890/Bridge-Pattern-Bridging-the-gap-between-Interface</w:t>
+        </w:r>
+      </w:hyperlink>
+    </w:p>
+    <w:p/>
+    <w:p>
+      <w:pPr>
+        <w:rPr>
+          <w:b/>
+          <w:bCs/>
+        </w:rPr>
+      </w:pPr>
+      <w:r>
+        <w:rPr>
+          <w:b/>
+          <w:bCs/>
+        </w:rPr>
         <w:t>State pattern:</w:t>
       </w:r>
     </w:p>
@@ -1091,6 +1124,7 @@
         <w:rPr>
           <w:noProof/>
         </w:rPr>
+        <w:lastRenderedPageBreak/>
         <w:drawing>
           <wp:inline distT="0" distB="0" distL="0" distR="0" wp14:anchorId="54BFF2E1" wp14:editId="2DFBDB44">
             <wp:extent cx="5761355" cy="2230502"/>
@@ -1107,7 +1141,7 @@
                     <pic:cNvPicPr/>
                   </pic:nvPicPr>
                   <pic:blipFill>
-                    <a:blip r:embed="rId23"/>
+                    <a:blip r:embed="rId24"/>
                     <a:stretch>
                       <a:fillRect/>
                     </a:stretch>
@@ -1135,7 +1169,7 @@
       </w:r>
     </w:p>
     <w:p>
-      <w:hyperlink r:id="rId24" w:history="1">
+      <w:hyperlink r:id="rId25" w:history="1">
         <w:r>
           <w:rPr>
             <w:rStyle w:val="Hyperlink"/>
@@ -1172,7 +1206,7 @@
                     <pic:cNvPicPr/>
                   </pic:nvPicPr>
                   <pic:blipFill>
-                    <a:blip r:embed="rId25"/>
+                    <a:blip r:embed="rId26"/>
                     <a:stretch>
                       <a:fillRect/>
                     </a:stretch>
@@ -1222,7 +1256,7 @@
                     <pic:cNvPicPr/>
                   </pic:nvPicPr>
                   <pic:blipFill>
-                    <a:blip r:embed="rId26"/>
+                    <a:blip r:embed="rId27"/>
                     <a:stretch>
                       <a:fillRect/>
                     </a:stretch>
@@ -1264,7 +1298,7 @@
                     <pic:cNvPicPr/>
                   </pic:nvPicPr>
                   <pic:blipFill>
-                    <a:blip r:embed="rId27"/>
+                    <a:blip r:embed="rId28"/>
                     <a:stretch>
                       <a:fillRect/>
                     </a:stretch>
@@ -1285,9 +1319,505 @@
         </w:drawing>
       </w:r>
     </w:p>
+    <w:p/>
+    <w:p>
+      <w:r>
+        <w:t>Chain of responsibilities</w:t>
+      </w:r>
+    </w:p>
+    <w:p>
+      <w:pPr>
+        <w:pStyle w:val="ListParagraph"/>
+        <w:numPr>
+          <w:ilvl w:val="0"/>
+          <w:numId w:val="17"/>
+        </w:numPr>
+      </w:pPr>
+      <w:r>
+        <w:t xml:space="preserve">Example: </w:t>
+      </w:r>
+      <w:r>
+        <w:t>Interceptors</w:t>
+      </w:r>
+    </w:p>
+    <w:p>
+      <w:pPr>
+        <w:pStyle w:val="ListParagraph"/>
+        <w:numPr>
+          <w:ilvl w:val="0"/>
+          <w:numId w:val="0"/>
+        </w:numPr>
+        <w:ind w:left="720"/>
+      </w:pPr>
+      <w:r>
+        <w:lastRenderedPageBreak/>
+        <w:t>‘'</w:t>
+      </w:r>
+      <w:r>
+        <w:rPr>
+          <w:noProof/>
+        </w:rPr>
+        <w:drawing>
+          <wp:inline distT="0" distB="0" distL="0" distR="0" wp14:anchorId="2E5479BC" wp14:editId="1D97F2D8">
+            <wp:extent cx="5761355" cy="2500065"/>
+            <wp:effectExtent l="0" t="0" r="0" b="0"/>
+            <wp:docPr id="14" name="Picture 14" descr="Diagram&#10;&#10;Description automatically generated"/>
+            <wp:cNvGraphicFramePr>
+              <a:graphicFrameLocks xmlns:a="http://schemas.openxmlformats.org/drawingml/2006/main" noChangeAspect="1"/>
+            </wp:cNvGraphicFramePr>
+            <a:graphic xmlns:a="http://schemas.openxmlformats.org/drawingml/2006/main">
+              <a:graphicData uri="http://schemas.openxmlformats.org/drawingml/2006/picture">
+                <pic:pic xmlns:pic="http://schemas.openxmlformats.org/drawingml/2006/picture">
+                  <pic:nvPicPr>
+                    <pic:cNvPr id="14" name="Picture 14" descr="Diagram&#10;&#10;Description automatically generated"/>
+                    <pic:cNvPicPr/>
+                  </pic:nvPicPr>
+                  <pic:blipFill>
+                    <a:blip r:embed="rId29"/>
+                    <a:stretch>
+                      <a:fillRect/>
+                    </a:stretch>
+                  </pic:blipFill>
+                  <pic:spPr>
+                    <a:xfrm>
+                      <a:off x="0" y="0"/>
+                      <a:ext cx="5770675" cy="2504109"/>
+                    </a:xfrm>
+                    <a:prstGeom prst="rect">
+                      <a:avLst/>
+                    </a:prstGeom>
+                  </pic:spPr>
+                </pic:pic>
+              </a:graphicData>
+            </a:graphic>
+          </wp:inline>
+        </w:drawing>
+      </w:r>
+    </w:p>
+    <w:p>
+      <w:pPr>
+        <w:pStyle w:val="ListParagraph"/>
+        <w:numPr>
+          <w:ilvl w:val="0"/>
+          <w:numId w:val="0"/>
+        </w:numPr>
+        <w:ind w:left="720"/>
+      </w:pPr>
+      <w:r>
+        <w:t>Adapter pattern:</w:t>
+      </w:r>
+    </w:p>
+    <w:p>
+      <w:pPr>
+        <w:pStyle w:val="ListParagraph"/>
+        <w:numPr>
+          <w:ilvl w:val="0"/>
+          <w:numId w:val="0"/>
+        </w:numPr>
+        <w:ind w:left="720"/>
+      </w:pPr>
+      <w:r>
+        <w:rPr>
+          <w:noProof/>
+        </w:rPr>
+        <w:drawing>
+          <wp:inline distT="0" distB="0" distL="0" distR="0" wp14:anchorId="7889D541" wp14:editId="58F94B22">
+            <wp:extent cx="5761355" cy="1918654"/>
+            <wp:effectExtent l="0" t="0" r="0" b="5715"/>
+            <wp:docPr id="16" name="Picture 16" descr="Diagram&#10;&#10;Description automatically generated"/>
+            <wp:cNvGraphicFramePr>
+              <a:graphicFrameLocks xmlns:a="http://schemas.openxmlformats.org/drawingml/2006/main" noChangeAspect="1"/>
+            </wp:cNvGraphicFramePr>
+            <a:graphic xmlns:a="http://schemas.openxmlformats.org/drawingml/2006/main">
+              <a:graphicData uri="http://schemas.openxmlformats.org/drawingml/2006/picture">
+                <pic:pic xmlns:pic="http://schemas.openxmlformats.org/drawingml/2006/picture">
+                  <pic:nvPicPr>
+                    <pic:cNvPr id="16" name="Picture 16" descr="Diagram&#10;&#10;Description automatically generated"/>
+                    <pic:cNvPicPr/>
+                  </pic:nvPicPr>
+                  <pic:blipFill>
+                    <a:blip r:embed="rId30"/>
+                    <a:stretch>
+                      <a:fillRect/>
+                    </a:stretch>
+                  </pic:blipFill>
+                  <pic:spPr>
+                    <a:xfrm>
+                      <a:off x="0" y="0"/>
+                      <a:ext cx="5774299" cy="1922965"/>
+                    </a:xfrm>
+                    <a:prstGeom prst="rect">
+                      <a:avLst/>
+                    </a:prstGeom>
+                  </pic:spPr>
+                </pic:pic>
+              </a:graphicData>
+            </a:graphic>
+          </wp:inline>
+        </w:drawing>
+      </w:r>
+    </w:p>
+    <w:p>
+      <w:pPr>
+        <w:pStyle w:val="ListParagraph"/>
+        <w:numPr>
+          <w:ilvl w:val="0"/>
+          <w:numId w:val="0"/>
+        </w:numPr>
+        <w:ind w:left="720"/>
+      </w:pPr>
+    </w:p>
+    <w:p>
+      <w:pPr>
+        <w:pStyle w:val="ListParagraph"/>
+        <w:numPr>
+          <w:ilvl w:val="0"/>
+          <w:numId w:val="0"/>
+        </w:numPr>
+        <w:ind w:left="720"/>
+      </w:pPr>
+      <w:r>
+        <w:t>Separator pattern</w:t>
+      </w:r>
+      <w:r>
+        <w:t xml:space="preserve"> (Same as object adapter)</w:t>
+      </w:r>
+      <w:r>
+        <w:t xml:space="preserve"> -&gt; Command pattern</w:t>
+      </w:r>
+    </w:p>
+    <w:p>
+      <w:pPr>
+        <w:pStyle w:val="ListParagraph"/>
+        <w:numPr>
+          <w:ilvl w:val="0"/>
+          <w:numId w:val="0"/>
+        </w:numPr>
+        <w:ind w:left="720"/>
+      </w:pPr>
+      <w:r>
+        <w:rPr>
+          <w:noProof/>
+        </w:rPr>
+        <w:drawing>
+          <wp:inline distT="0" distB="0" distL="0" distR="0" wp14:anchorId="6302BB26" wp14:editId="338A2BB7">
+            <wp:extent cx="5140854" cy="2415496"/>
+            <wp:effectExtent l="0" t="0" r="3175" b="4445"/>
+            <wp:docPr id="18" name="Picture 18" descr="Diagram&#10;&#10;Description automatically generated"/>
+            <wp:cNvGraphicFramePr>
+              <a:graphicFrameLocks xmlns:a="http://schemas.openxmlformats.org/drawingml/2006/main" noChangeAspect="1"/>
+            </wp:cNvGraphicFramePr>
+            <a:graphic xmlns:a="http://schemas.openxmlformats.org/drawingml/2006/main">
+              <a:graphicData uri="http://schemas.openxmlformats.org/drawingml/2006/picture">
+                <pic:pic xmlns:pic="http://schemas.openxmlformats.org/drawingml/2006/picture">
+                  <pic:nvPicPr>
+                    <pic:cNvPr id="18" name="Picture 18" descr="Diagram&#10;&#10;Description automatically generated"/>
+                    <pic:cNvPicPr/>
+                  </pic:nvPicPr>
+                  <pic:blipFill>
+                    <a:blip r:embed="rId31"/>
+                    <a:stretch>
+                      <a:fillRect/>
+                    </a:stretch>
+                  </pic:blipFill>
+                  <pic:spPr>
+                    <a:xfrm>
+                      <a:off x="0" y="0"/>
+                      <a:ext cx="5191332" cy="2439214"/>
+                    </a:xfrm>
+                    <a:prstGeom prst="rect">
+                      <a:avLst/>
+                    </a:prstGeom>
+                  </pic:spPr>
+                </pic:pic>
+              </a:graphicData>
+            </a:graphic>
+          </wp:inline>
+        </w:drawing>
+      </w:r>
+    </w:p>
+    <w:p>
+      <w:pPr>
+        <w:pStyle w:val="ListParagraph"/>
+        <w:numPr>
+          <w:ilvl w:val="0"/>
+          <w:numId w:val="17"/>
+        </w:numPr>
+      </w:pPr>
+      <w:r>
+        <w:t>Delegates in C# written using command pattern</w:t>
+      </w:r>
+      <w:r>
+        <w:t xml:space="preserve"> -&gt; create delegate </w:t>
+      </w:r>
+      <w:proofErr w:type="gramStart"/>
+      <w:r>
+        <w:t>obj, and</w:t>
+      </w:r>
+      <w:proofErr w:type="gramEnd"/>
+      <w:r>
+        <w:t xml:space="preserve"> can be invoked any number of times.</w:t>
+      </w:r>
+      <w:r>
+        <w:t xml:space="preserve"> -&gt; which method and which class need to be called.</w:t>
+      </w:r>
+    </w:p>
+    <w:p>
+      <w:pPr>
+        <w:pStyle w:val="ListParagraph"/>
+        <w:numPr>
+          <w:ilvl w:val="0"/>
+          <w:numId w:val="17"/>
+        </w:numPr>
+      </w:pPr>
+      <w:r>
+        <w:t xml:space="preserve">In Java we have Action listeners equivalent to delegates in </w:t>
+      </w:r>
+      <w:proofErr w:type="spellStart"/>
+      <w:r>
+        <w:t>c#</w:t>
+      </w:r>
+      <w:proofErr w:type="spellEnd"/>
+    </w:p>
+    <w:p>
+      <w:pPr>
+        <w:pStyle w:val="ListParagraph"/>
+        <w:numPr>
+          <w:ilvl w:val="0"/>
+          <w:numId w:val="17"/>
+        </w:numPr>
+      </w:pPr>
+      <w:r>
+        <w:lastRenderedPageBreak/>
+        <w:t xml:space="preserve">Adapter will have intelligence -&gt; it </w:t>
+      </w:r>
+      <w:proofErr w:type="spellStart"/>
+      <w:r>
+        <w:t>matchs</w:t>
+      </w:r>
+      <w:proofErr w:type="spellEnd"/>
+      <w:r>
+        <w:t xml:space="preserve"> the compatibility</w:t>
+      </w:r>
+      <w:r>
+        <w:t xml:space="preserve">, command will just </w:t>
+      </w:r>
+      <w:proofErr w:type="gramStart"/>
+      <w:r>
+        <w:t>executes</w:t>
+      </w:r>
+      <w:proofErr w:type="gramEnd"/>
+      <w:r>
+        <w:t xml:space="preserve"> the command method just routes.</w:t>
+      </w:r>
+    </w:p>
+    <w:p>
+      <w:pPr>
+        <w:rPr>
+          <w:b/>
+          <w:bCs/>
+        </w:rPr>
+      </w:pPr>
+      <w:r>
+        <w:rPr>
+          <w:b/>
+          <w:bCs/>
+        </w:rPr>
+        <w:t>Proxy pattern:</w:t>
+      </w:r>
+    </w:p>
+    <w:p>
+      <w:r>
+        <w:rPr>
+          <w:noProof/>
+        </w:rPr>
+        <w:drawing>
+          <wp:inline distT="0" distB="0" distL="0" distR="0" wp14:anchorId="29732641" wp14:editId="4C4805E3">
+            <wp:extent cx="5761355" cy="3754755"/>
+            <wp:effectExtent l="0" t="0" r="0" b="0"/>
+            <wp:docPr id="19" name="Picture 19" descr="Diagram&#10;&#10;Description automatically generated"/>
+            <wp:cNvGraphicFramePr>
+              <a:graphicFrameLocks xmlns:a="http://schemas.openxmlformats.org/drawingml/2006/main" noChangeAspect="1"/>
+            </wp:cNvGraphicFramePr>
+            <a:graphic xmlns:a="http://schemas.openxmlformats.org/drawingml/2006/main">
+              <a:graphicData uri="http://schemas.openxmlformats.org/drawingml/2006/picture">
+                <pic:pic xmlns:pic="http://schemas.openxmlformats.org/drawingml/2006/picture">
+                  <pic:nvPicPr>
+                    <pic:cNvPr id="19" name="Picture 19" descr="Diagram&#10;&#10;Description automatically generated"/>
+                    <pic:cNvPicPr/>
+                  </pic:nvPicPr>
+                  <pic:blipFill>
+                    <a:blip r:embed="rId32"/>
+                    <a:stretch>
+                      <a:fillRect/>
+                    </a:stretch>
+                  </pic:blipFill>
+                  <pic:spPr>
+                    <a:xfrm>
+                      <a:off x="0" y="0"/>
+                      <a:ext cx="5761355" cy="3754755"/>
+                    </a:xfrm>
+                    <a:prstGeom prst="rect">
+                      <a:avLst/>
+                    </a:prstGeom>
+                  </pic:spPr>
+                </pic:pic>
+              </a:graphicData>
+            </a:graphic>
+          </wp:inline>
+        </w:drawing>
+      </w:r>
+    </w:p>
+    <w:p>
+      <w:pPr>
+        <w:pStyle w:val="ListParagraph"/>
+        <w:numPr>
+          <w:ilvl w:val="0"/>
+          <w:numId w:val="0"/>
+        </w:numPr>
+        <w:ind w:left="720"/>
+      </w:pPr>
+    </w:p>
+    <w:p>
+      <w:pPr>
+        <w:pStyle w:val="ListParagraph"/>
+        <w:numPr>
+          <w:ilvl w:val="0"/>
+          <w:numId w:val="0"/>
+        </w:numPr>
+        <w:ind w:left="720"/>
+      </w:pPr>
+      <w:r>
+        <w:t xml:space="preserve">Factory will create the real object and proxy object and then </w:t>
+      </w:r>
+      <w:r>
+        <w:t xml:space="preserve">real </w:t>
+      </w:r>
+      <w:proofErr w:type="gramStart"/>
+      <w:r>
+        <w:t xml:space="preserve">object </w:t>
+      </w:r>
+      <w:r>
+        <w:t xml:space="preserve"> copies</w:t>
+      </w:r>
+      <w:proofErr w:type="gramEnd"/>
+      <w:r>
+        <w:t xml:space="preserve"> to proxy and then proxy object gives to client.</w:t>
+      </w:r>
+    </w:p>
+    <w:p>
+      <w:pPr>
+        <w:pStyle w:val="ListParagraph"/>
+        <w:numPr>
+          <w:ilvl w:val="0"/>
+          <w:numId w:val="17"/>
+        </w:numPr>
+      </w:pPr>
+      <w:r>
+        <w:t>Important: both proxy and rea</w:t>
+      </w:r>
+      <w:r>
+        <w:t>l obj</w:t>
+      </w:r>
+      <w:r>
+        <w:t xml:space="preserve"> should be substitutable to each other.</w:t>
+      </w:r>
+    </w:p>
+    <w:p>
+      <w:pPr>
+        <w:pStyle w:val="ListParagraph"/>
+        <w:numPr>
+          <w:ilvl w:val="0"/>
+          <w:numId w:val="17"/>
+        </w:numPr>
+      </w:pPr>
+      <w:r>
+        <w:t>Mother acts as a proxy between me and father.</w:t>
+      </w:r>
+    </w:p>
+    <w:p>
+      <w:pPr>
+        <w:pStyle w:val="ListParagraph"/>
+        <w:numPr>
+          <w:ilvl w:val="1"/>
+          <w:numId w:val="17"/>
+        </w:numPr>
+      </w:pPr>
+      <w:r>
+        <w:t xml:space="preserve">My father is the one who </w:t>
+      </w:r>
+      <w:proofErr w:type="spellStart"/>
+      <w:r>
+        <w:t>fullfill</w:t>
+      </w:r>
+      <w:proofErr w:type="spellEnd"/>
+      <w:r>
+        <w:t xml:space="preserve"> the needs by the request going via my mother instead of I directly ask him.</w:t>
+      </w:r>
+    </w:p>
+    <w:p>
+      <w:pPr>
+        <w:pStyle w:val="ListParagraph"/>
+        <w:numPr>
+          <w:ilvl w:val="0"/>
+          <w:numId w:val="17"/>
+        </w:numPr>
+      </w:pPr>
+      <w:r>
+        <w:t>SP</w:t>
+      </w:r>
+      <w:r>
+        <w:t>R</w:t>
+      </w:r>
+      <w:r>
+        <w:t>ING AOP</w:t>
+      </w:r>
+      <w:r>
+        <w:t xml:space="preserve"> -&gt; </w:t>
+      </w:r>
+      <w:r>
+        <w:t xml:space="preserve">They don’t allow the obj directly -&gt; handling the method when throws some exception, </w:t>
+      </w:r>
+      <w:r>
+        <w:t>Aspect</w:t>
+      </w:r>
+      <w:r>
+        <w:t xml:space="preserve"> oriented </w:t>
+      </w:r>
+      <w:proofErr w:type="gramStart"/>
+      <w:r>
+        <w:t>programming</w:t>
+      </w:r>
+      <w:r>
+        <w:t>(</w:t>
+      </w:r>
+      <w:proofErr w:type="gramEnd"/>
+      <w:r>
+        <w:t>AOP)</w:t>
+      </w:r>
+      <w:r>
+        <w:t xml:space="preserve"> works on proxy</w:t>
+      </w:r>
+    </w:p>
+    <w:p/>
+    <w:p>
+      <w:pPr>
+        <w:rPr>
+          <w:b/>
+          <w:bCs/>
+        </w:rPr>
+      </w:pPr>
+      <w:r>
+        <w:rPr>
+          <w:b/>
+          <w:bCs/>
+        </w:rPr>
+        <w:t>Memento pattern.</w:t>
+      </w:r>
+    </w:p>
     <w:sectPr>
-      <w:footerReference w:type="default" r:id="rId28"/>
-      <w:footerReference w:type="first" r:id="rId29"/>
+      <w:footerReference w:type="default" r:id="rId33"/>
+      <w:footerReference w:type="first" r:id="rId34"/>
       <w:pgSz w:w="11907" w:h="16839" w:code="9"/>
       <w:pgMar w:top="1417" w:right="1417" w:bottom="1417" w:left="1417" w:header="0" w:footer="0" w:gutter="0"/>
       <w:cols w:space="720"/>
@@ -1568,7 +2098,7 @@
         <w:rFonts w:ascii="Calibri" w:eastAsia="Times New Roman" w:hAnsi="Calibri" w:cs="Calibri" w:hint="default"/>
       </w:rPr>
     </w:lvl>
-    <w:lvl w:ilvl="1" w:tplc="04090003" w:tentative="1">
+    <w:lvl w:ilvl="1" w:tplc="04090003">
       <w:start w:val="1"/>
       <w:numFmt w:val="bullet"/>
       <w:lvlText w:val="o"/>
@@ -3232,14 +3762,36 @@
 </file>
 
 <file path=customXml/item1.xml><?xml version="1.0" encoding="utf-8"?>
+<b:Sources xmlns:b="http://schemas.openxmlformats.org/officeDocument/2006/bibliography" xmlns="http://schemas.openxmlformats.org/officeDocument/2006/bibliography" SelectedStyle="\APA.XSL" StyleName="APA"/>
+</file>
+
+<file path=customXml/item2.xml><?xml version="1.0" encoding="utf-8"?>
 <TemplafyFormConfiguration><![CDATA[{"formFields":[],"formDataEntries":[]}]]></TemplafyFormConfiguration>
 </file>
 
-<file path=customXml/item2.xml><?xml version="1.0" encoding="utf-8"?>
-<b:Sources xmlns:b="http://schemas.openxmlformats.org/officeDocument/2006/bibliography" xmlns="http://schemas.openxmlformats.org/officeDocument/2006/bibliography" SelectedStyle="\APA.XSL" StyleName="APA"/>
+<file path=customXml/item3.xml><?xml version="1.0" encoding="utf-8"?>
+<p:properties xmlns:p="http://schemas.microsoft.com/office/2006/metadata/properties" xmlns:xsi="http://www.w3.org/2001/XMLSchema-instance" xmlns:pc="http://schemas.microsoft.com/office/infopath/2007/PartnerControls">
+  <documentManagement>
+    <_ip_UnifiedCompliancePolicyUIAction xmlns="http://schemas.microsoft.com/sharepoint/v3" xsi:nil="true"/>
+    <_ip_UnifiedCompliancePolicyProperties xmlns="http://schemas.microsoft.com/sharepoint/v3" xsi:nil="true"/>
+  </documentManagement>
+</p:properties>
 </file>
 
-<file path=customXml/item3.xml><?xml version="1.0" encoding="utf-8"?>
+<file path=customXml/item4.xml><?xml version="1.0" encoding="utf-8"?>
+<?mso-contentType ?>
+<FormTemplates xmlns="http://schemas.microsoft.com/sharepoint/v3/contenttype/forms">
+  <Display>DocumentLibraryForm</Display>
+  <Edit>DocumentLibraryForm</Edit>
+  <New>DocumentLibraryForm</New>
+</FormTemplates>
+</file>
+
+<file path=customXml/item5.xml><?xml version="1.0" encoding="utf-8"?>
+<TemplafyTemplateConfiguration><![CDATA[{"elementsMetadata":[],"transformationConfigurations":[],"templateName":"A4 blank document","templateDescription":"","enableDocumentContentUpdater":false,"version":"2.0"}]]></TemplafyTemplateConfiguration>
+</file>
+
+<file path=customXml/item6.xml><?xml version="1.0" encoding="utf-8"?>
 <ct:contentTypeSchema xmlns:ct="http://schemas.microsoft.com/office/2006/metadata/contentType" xmlns:ma="http://schemas.microsoft.com/office/2006/metadata/properties/metaAttributes" ct:_="" ma:_="" ma:contentTypeName="Document" ma:contentTypeID="0x0101009C3CCF29AC71D4428C978BA42A6A441C" ma:contentTypeVersion="31" ma:contentTypeDescription="Een nieuw document maken." ma:contentTypeScope="" ma:versionID="7bfe86bcb2f81af92b6a2f60bae862a7">
   <xsd:schema xmlns:xsd="http://www.w3.org/2001/XMLSchema" xmlns:xs="http://www.w3.org/2001/XMLSchema" xmlns:p="http://schemas.microsoft.com/office/2006/metadata/properties" xmlns:ns1="http://schemas.microsoft.com/sharepoint/v3" xmlns:ns2="aacb7df8-672f-46f2-977f-893ce5cef86b" xmlns:ns3="22a3f1e7-1ad8-4567-967d-700183da1d1b" targetNamespace="http://schemas.microsoft.com/office/2006/metadata/properties" ma:root="true" ma:fieldsID="10d9456ce71c04f2483e40a32c242f0e" ns1:_="" ns2:_="" ns3:_="">
     <xsd:import namespace="http://schemas.microsoft.com/sharepoint/v3"/>
@@ -3479,35 +4031,7 @@
 </ct:contentTypeSchema>
 </file>
 
-<file path=customXml/item4.xml><?xml version="1.0" encoding="utf-8"?>
-<TemplafyTemplateConfiguration><![CDATA[{"elementsMetadata":[],"transformationConfigurations":[],"templateName":"A4 blank document","templateDescription":"","enableDocumentContentUpdater":false,"version":"2.0"}]]></TemplafyTemplateConfiguration>
-</file>
-
-<file path=customXml/item5.xml><?xml version="1.0" encoding="utf-8"?>
-<?mso-contentType ?>
-<FormTemplates xmlns="http://schemas.microsoft.com/sharepoint/v3/contenttype/forms">
-  <Display>DocumentLibraryForm</Display>
-  <Edit>DocumentLibraryForm</Edit>
-  <New>DocumentLibraryForm</New>
-</FormTemplates>
-</file>
-
-<file path=customXml/item6.xml><?xml version="1.0" encoding="utf-8"?>
-<p:properties xmlns:p="http://schemas.microsoft.com/office/2006/metadata/properties" xmlns:xsi="http://www.w3.org/2001/XMLSchema-instance" xmlns:pc="http://schemas.microsoft.com/office/infopath/2007/PartnerControls">
-  <documentManagement>
-    <_ip_UnifiedCompliancePolicyUIAction xmlns="http://schemas.microsoft.com/sharepoint/v3" xsi:nil="true"/>
-    <_ip_UnifiedCompliancePolicyProperties xmlns="http://schemas.microsoft.com/sharepoint/v3" xsi:nil="true"/>
-  </documentManagement>
-</p:properties>
-</file>
-
 <file path=customXml/itemProps1.xml><?xml version="1.0" encoding="utf-8"?>
-<ds:datastoreItem xmlns:ds="http://schemas.openxmlformats.org/officeDocument/2006/customXml" ds:itemID="{588F483A-6751-4EC4-B3C4-453CB9CA0C65}">
-  <ds:schemaRefs/>
-</ds:datastoreItem>
-</file>
-
-<file path=customXml/itemProps2.xml><?xml version="1.0" encoding="utf-8"?>
 <ds:datastoreItem xmlns:ds="http://schemas.openxmlformats.org/officeDocument/2006/customXml" ds:itemID="{91427CC3-FE3C-4876-9ABC-29151FCB6FE0}">
   <ds:schemaRefs>
     <ds:schemaRef ds:uri="http://schemas.openxmlformats.org/officeDocument/2006/bibliography"/>
@@ -3515,7 +4039,37 @@
 </ds:datastoreItem>
 </file>
 
+<file path=customXml/itemProps2.xml><?xml version="1.0" encoding="utf-8"?>
+<ds:datastoreItem xmlns:ds="http://schemas.openxmlformats.org/officeDocument/2006/customXml" ds:itemID="{588F483A-6751-4EC4-B3C4-453CB9CA0C65}">
+  <ds:schemaRefs/>
+</ds:datastoreItem>
+</file>
+
 <file path=customXml/itemProps3.xml><?xml version="1.0" encoding="utf-8"?>
+<ds:datastoreItem xmlns:ds="http://schemas.openxmlformats.org/officeDocument/2006/customXml" ds:itemID="{C181BAD3-D615-4BFE-806F-F2F44F1E3EBC}">
+  <ds:schemaRefs>
+    <ds:schemaRef ds:uri="http://schemas.microsoft.com/office/2006/metadata/properties"/>
+    <ds:schemaRef ds:uri="http://schemas.microsoft.com/office/infopath/2007/PartnerControls"/>
+    <ds:schemaRef ds:uri="http://schemas.microsoft.com/sharepoint/v3"/>
+  </ds:schemaRefs>
+</ds:datastoreItem>
+</file>
+
+<file path=customXml/itemProps4.xml><?xml version="1.0" encoding="utf-8"?>
+<ds:datastoreItem xmlns:ds="http://schemas.openxmlformats.org/officeDocument/2006/customXml" ds:itemID="{67D0426E-2C94-431A-9FFB-E9C85DD39BCD}">
+  <ds:schemaRefs>
+    <ds:schemaRef ds:uri="http://schemas.microsoft.com/sharepoint/v3/contenttype/forms"/>
+  </ds:schemaRefs>
+</ds:datastoreItem>
+</file>
+
+<file path=customXml/itemProps5.xml><?xml version="1.0" encoding="utf-8"?>
+<ds:datastoreItem xmlns:ds="http://schemas.openxmlformats.org/officeDocument/2006/customXml" ds:itemID="{0BFE5B46-258F-4D55-A065-A66E3224440F}">
+  <ds:schemaRefs/>
+</ds:datastoreItem>
+</file>
+
+<file path=customXml/itemProps6.xml><?xml version="1.0" encoding="utf-8"?>
 <ds:datastoreItem xmlns:ds="http://schemas.openxmlformats.org/officeDocument/2006/customXml" ds:itemID="{9020EB0B-4BE6-4E61-93D2-6E744E69CA28}">
   <ds:schemaRefs>
     <ds:schemaRef ds:uri="http://schemas.microsoft.com/office/2006/metadata/contentType"/>
@@ -3533,28 +4087,4 @@
     <ds:schemaRef ds:uri="http://schemas.microsoft.com/internal/obd"/>
   </ds:schemaRefs>
 </ds:datastoreItem>
-</file>
-
-<file path=customXml/itemProps4.xml><?xml version="1.0" encoding="utf-8"?>
-<ds:datastoreItem xmlns:ds="http://schemas.openxmlformats.org/officeDocument/2006/customXml" ds:itemID="{0BFE5B46-258F-4D55-A065-A66E3224440F}">
-  <ds:schemaRefs/>
-</ds:datastoreItem>
-</file>
-
-<file path=customXml/itemProps5.xml><?xml version="1.0" encoding="utf-8"?>
-<ds:datastoreItem xmlns:ds="http://schemas.openxmlformats.org/officeDocument/2006/customXml" ds:itemID="{67D0426E-2C94-431A-9FFB-E9C85DD39BCD}">
-  <ds:schemaRefs>
-    <ds:schemaRef ds:uri="http://schemas.microsoft.com/sharepoint/v3/contenttype/forms"/>
-  </ds:schemaRefs>
-</ds:datastoreItem>
-</file>
-
-<file path=customXml/itemProps6.xml><?xml version="1.0" encoding="utf-8"?>
-<ds:datastoreItem xmlns:ds="http://schemas.openxmlformats.org/officeDocument/2006/customXml" ds:itemID="{C181BAD3-D615-4BFE-806F-F2F44F1E3EBC}">
-  <ds:schemaRefs>
-    <ds:schemaRef ds:uri="http://schemas.microsoft.com/office/2006/metadata/properties"/>
-    <ds:schemaRef ds:uri="http://schemas.microsoft.com/office/infopath/2007/PartnerControls"/>
-    <ds:schemaRef ds:uri="http://schemas.microsoft.com/sharepoint/v3"/>
-  </ds:schemaRefs>
-</ds:datastoreItem>
 </file>
</xml_diff>

<commit_message>
adapter-pattern.md, command, cor, decorator-pattern added.
</commit_message>
<xml_diff>
--- a/docs/Design Patterns session notes -19-07-2022.docx
+++ b/docs/Design Patterns session notes -19-07-2022.docx
@@ -14,23 +14,7 @@
           <w:b/>
           <w:bCs/>
         </w:rPr>
-        <w:t xml:space="preserve">Aggregation (HOLDS/ Part </w:t>
-      </w:r>
-      <w:proofErr w:type="gramStart"/>
-      <w:r>
-        <w:rPr>
-          <w:b/>
-          <w:bCs/>
-        </w:rPr>
-        <w:t>of  life</w:t>
-      </w:r>
-      <w:proofErr w:type="gramEnd"/>
-      <w:r>
-        <w:rPr>
-          <w:b/>
-          <w:bCs/>
-        </w:rPr>
-        <w:t>):</w:t>
+        <w:t>Aggregation (HOLDS/ Part of  life):</w:t>
       </w:r>
     </w:p>
     <w:p>
@@ -53,7 +37,6 @@
         <w:t xml:space="preserve">I holds a car, I holds </w:t>
       </w:r>
       <w:proofErr w:type="spellStart"/>
-      <w:proofErr w:type="gramStart"/>
       <w:r>
         <w:rPr>
           <w:b/>
@@ -62,7 +45,6 @@
         <w:t>a</w:t>
       </w:r>
       <w:proofErr w:type="spellEnd"/>
-      <w:proofErr w:type="gramEnd"/>
       <w:r>
         <w:rPr>
           <w:b/>
@@ -88,23 +70,7 @@
           <w:b/>
           <w:bCs/>
         </w:rPr>
-        <w:t xml:space="preserve">Provide </w:t>
-      </w:r>
-      <w:proofErr w:type="gramStart"/>
-      <w:r>
-        <w:rPr>
-          <w:b/>
-          <w:bCs/>
-        </w:rPr>
-        <w:t>a</w:t>
-      </w:r>
-      <w:proofErr w:type="gramEnd"/>
-      <w:r>
-        <w:rPr>
-          <w:b/>
-          <w:bCs/>
-        </w:rPr>
-        <w:t xml:space="preserve"> instance by factory, dependency inversion container (DI container)</w:t>
+        <w:t>Provide a instance by factory, dependency inversion container (DI container)</w:t>
       </w:r>
     </w:p>
     <w:p>
@@ -249,15 +215,7 @@
         <w:t>emotions</w:t>
       </w:r>
       <w:r>
-        <w:t xml:space="preserve"> -&gt; emotions will </w:t>
-      </w:r>
-      <w:proofErr w:type="gramStart"/>
-      <w:r>
-        <w:t>dies</w:t>
-      </w:r>
-      <w:proofErr w:type="gramEnd"/>
-      <w:r>
-        <w:t xml:space="preserve"> when human dies.</w:t>
+        <w:t xml:space="preserve"> -&gt; emotions will dies when human dies.</w:t>
       </w:r>
     </w:p>
     <w:p>
@@ -344,13 +302,8 @@
         <w:t>Above code can be re</w:t>
       </w:r>
       <w:r>
-        <w:t xml:space="preserve">factored </w:t>
-      </w:r>
-      <w:proofErr w:type="gramStart"/>
-      <w:r>
-        <w:t>as :</w:t>
-      </w:r>
-      <w:proofErr w:type="gramEnd"/>
+        <w:t>factored as :</w:t>
+      </w:r>
       <w:r>
         <w:t xml:space="preserve"> (Strategy pattern)</w:t>
       </w:r>
@@ -549,12 +502,10 @@
         <w:t xml:space="preserve">Now </w:t>
       </w:r>
       <w:proofErr w:type="spellStart"/>
-      <w:proofErr w:type="gramStart"/>
       <w:r>
         <w:t>lets</w:t>
       </w:r>
       <w:proofErr w:type="spellEnd"/>
-      <w:proofErr w:type="gramEnd"/>
       <w:r>
         <w:t xml:space="preserve"> say I want to add the constraint </w:t>
       </w:r>
@@ -634,13 +585,8 @@
         <w:t xml:space="preserve"> there is </w:t>
       </w:r>
       <w:r>
-        <w:t xml:space="preserve">tree structure/ hierarchy we use composite </w:t>
-      </w:r>
-      <w:proofErr w:type="gramStart"/>
-      <w:r>
-        <w:t>pattern.</w:t>
-      </w:r>
-      <w:proofErr w:type="gramEnd"/>
+        <w:t>tree structure/ hierarchy we use composite pattern.</w:t>
+      </w:r>
       <w:r>
         <w:t xml:space="preserve"> Example XML parser, UI components</w:t>
       </w:r>
@@ -1548,15 +1494,7 @@
         <w:t>Delegates in C# written using command pattern</w:t>
       </w:r>
       <w:r>
-        <w:t xml:space="preserve"> -&gt; create delegate </w:t>
-      </w:r>
-      <w:proofErr w:type="gramStart"/>
-      <w:r>
-        <w:t>obj, and</w:t>
-      </w:r>
-      <w:proofErr w:type="gramEnd"/>
-      <w:r>
-        <w:t xml:space="preserve"> can be invoked any number of times.</w:t>
+        <w:t xml:space="preserve"> -&gt; create delegate obj, and can be invoked any number of times.</w:t>
       </w:r>
       <w:r>
         <w:t xml:space="preserve"> -&gt; which method and which class need to be called.</w:t>
@@ -1600,15 +1538,7 @@
         <w:t xml:space="preserve"> the compatibility</w:t>
       </w:r>
       <w:r>
-        <w:t xml:space="preserve">, command will just </w:t>
-      </w:r>
-      <w:proofErr w:type="gramStart"/>
-      <w:r>
-        <w:t>executes</w:t>
-      </w:r>
-      <w:proofErr w:type="gramEnd"/>
-      <w:r>
-        <w:t xml:space="preserve"> the command method just routes.</w:t>
+        <w:t>, command will just executes the command method just routes.</w:t>
       </w:r>
     </w:p>
     <w:p>
@@ -1688,21 +1618,7 @@
         <w:ind w:left="720"/>
       </w:pPr>
       <w:r>
-        <w:t xml:space="preserve">Factory will create the real object and proxy object and then </w:t>
-      </w:r>
-      <w:r>
-        <w:t xml:space="preserve">real </w:t>
-      </w:r>
-      <w:proofErr w:type="gramStart"/>
-      <w:r>
-        <w:t xml:space="preserve">object </w:t>
-      </w:r>
-      <w:r>
-        <w:t xml:space="preserve"> copies</w:t>
-      </w:r>
-      <w:proofErr w:type="gramEnd"/>
-      <w:r>
-        <w:t xml:space="preserve"> to proxy and then proxy object gives to client.</w:t>
+        <w:t>Factory will create the real object and proxy object and then real object  copies to proxy and then proxy object gives to client.</w:t>
       </w:r>
     </w:p>
     <w:p>
@@ -1782,18 +1698,10 @@
         <w:t>Aspect</w:t>
       </w:r>
       <w:r>
-        <w:t xml:space="preserve"> oriented </w:t>
-      </w:r>
-      <w:proofErr w:type="gramStart"/>
-      <w:r>
-        <w:t>programming</w:t>
-      </w:r>
-      <w:r>
-        <w:t>(</w:t>
-      </w:r>
-      <w:proofErr w:type="gramEnd"/>
-      <w:r>
-        <w:t>AOP)</w:t>
+        <w:t xml:space="preserve"> oriented programming</w:t>
+      </w:r>
+      <w:r>
+        <w:t>(AOP)</w:t>
       </w:r>
       <w:r>
         <w:t xml:space="preserve"> works on proxy</w:t>
@@ -1815,9 +1723,290 @@
         <w:t>Memento pattern.</w:t>
       </w:r>
     </w:p>
+    <w:p>
+      <w:pPr>
+        <w:rPr>
+          <w:b/>
+          <w:bCs/>
+        </w:rPr>
+      </w:pPr>
+    </w:p>
+    <w:p>
+      <w:pPr>
+        <w:rPr>
+          <w:b/>
+          <w:bCs/>
+        </w:rPr>
+      </w:pPr>
+      <w:r>
+        <w:rPr>
+          <w:b/>
+          <w:bCs/>
+        </w:rPr>
+        <w:t>Visitor pattern (last pattern, solves OCP principal)</w:t>
+      </w:r>
+    </w:p>
+    <w:p>
+      <w:pPr>
+        <w:pStyle w:val="ListParagraph"/>
+        <w:numPr>
+          <w:ilvl w:val="0"/>
+          <w:numId w:val="17"/>
+        </w:numPr>
+        <w:rPr>
+          <w:b/>
+          <w:bCs/>
+        </w:rPr>
+      </w:pPr>
+      <w:r>
+        <w:rPr>
+          <w:b/>
+          <w:bCs/>
+        </w:rPr>
+        <w:t>It also solves double dispatch problem.</w:t>
+      </w:r>
+    </w:p>
+    <w:p>
+      <w:pPr>
+        <w:pStyle w:val="ListParagraph"/>
+        <w:numPr>
+          <w:ilvl w:val="0"/>
+          <w:numId w:val="17"/>
+        </w:numPr>
+        <w:rPr>
+          <w:b/>
+          <w:bCs/>
+        </w:rPr>
+      </w:pPr>
+      <w:r>
+        <w:rPr>
+          <w:b/>
+          <w:bCs/>
+        </w:rPr>
+        <w:t>Example, stream parser, tree parser</w:t>
+      </w:r>
+    </w:p>
+    <w:p>
+      <w:pPr>
+        <w:pStyle w:val="ListParagraph"/>
+        <w:numPr>
+          <w:ilvl w:val="0"/>
+          <w:numId w:val="17"/>
+        </w:numPr>
+        <w:rPr>
+          <w:b/>
+          <w:bCs/>
+        </w:rPr>
+      </w:pPr>
+      <w:r>
+        <w:rPr>
+          <w:noProof/>
+        </w:rPr>
+        <w:lastRenderedPageBreak/>
+        <w:drawing>
+          <wp:inline distT="0" distB="0" distL="0" distR="0" wp14:anchorId="37F35B07" wp14:editId="1ED3D3C4">
+            <wp:extent cx="5761355" cy="2622550"/>
+            <wp:effectExtent l="0" t="0" r="0" b="6350"/>
+            <wp:docPr id="20" name="Picture 20" descr="Diagram&#10;&#10;Description automatically generated"/>
+            <wp:cNvGraphicFramePr>
+              <a:graphicFrameLocks xmlns:a="http://schemas.openxmlformats.org/drawingml/2006/main" noChangeAspect="1"/>
+            </wp:cNvGraphicFramePr>
+            <a:graphic xmlns:a="http://schemas.openxmlformats.org/drawingml/2006/main">
+              <a:graphicData uri="http://schemas.openxmlformats.org/drawingml/2006/picture">
+                <pic:pic xmlns:pic="http://schemas.openxmlformats.org/drawingml/2006/picture">
+                  <pic:nvPicPr>
+                    <pic:cNvPr id="20" name="Picture 20" descr="Diagram&#10;&#10;Description automatically generated"/>
+                    <pic:cNvPicPr/>
+                  </pic:nvPicPr>
+                  <pic:blipFill>
+                    <a:blip r:embed="rId33"/>
+                    <a:stretch>
+                      <a:fillRect/>
+                    </a:stretch>
+                  </pic:blipFill>
+                  <pic:spPr>
+                    <a:xfrm>
+                      <a:off x="0" y="0"/>
+                      <a:ext cx="5761355" cy="2622550"/>
+                    </a:xfrm>
+                    <a:prstGeom prst="rect">
+                      <a:avLst/>
+                    </a:prstGeom>
+                  </pic:spPr>
+                </pic:pic>
+              </a:graphicData>
+            </a:graphic>
+          </wp:inline>
+        </w:drawing>
+      </w:r>
+    </w:p>
+    <w:p>
+      <w:pPr>
+        <w:rPr>
+          <w:b/>
+          <w:bCs/>
+        </w:rPr>
+      </w:pPr>
+    </w:p>
+    <w:p>
+      <w:pPr>
+        <w:rPr>
+          <w:b/>
+          <w:bCs/>
+        </w:rPr>
+      </w:pPr>
+      <w:r>
+        <w:rPr>
+          <w:b/>
+          <w:bCs/>
+        </w:rPr>
+        <w:t>Dispatch problem:</w:t>
+      </w:r>
+    </w:p>
+    <w:p>
+      <w:pPr>
+        <w:pStyle w:val="ListParagraph"/>
+        <w:numPr>
+          <w:ilvl w:val="0"/>
+          <w:numId w:val="17"/>
+        </w:numPr>
+        <w:rPr>
+          <w:b/>
+          <w:bCs/>
+        </w:rPr>
+      </w:pPr>
+      <w:r>
+        <w:rPr>
+          <w:b/>
+          <w:bCs/>
+        </w:rPr>
+        <w:t>Question</w:t>
+      </w:r>
+    </w:p>
+    <w:p>
+      <w:r>
+        <w:rPr>
+          <w:b/>
+          <w:bCs/>
+        </w:rPr>
+        <w:tab/>
+      </w:r>
+      <w:hyperlink r:id="rId34" w:history="1">
+        <w:r>
+          <w:rPr>
+            <w:rStyle w:val="Hyperlink"/>
+          </w:rPr>
+          <w:t>https://github.com/venu-shastri/design-patterns-summary/blob/main/Dispatch-problem.cs</w:t>
+        </w:r>
+      </w:hyperlink>
+    </w:p>
+    <w:p>
+      <w:pPr>
+        <w:pStyle w:val="ListParagraph"/>
+        <w:numPr>
+          <w:ilvl w:val="0"/>
+          <w:numId w:val="17"/>
+        </w:numPr>
+        <w:rPr>
+          <w:b/>
+          <w:bCs/>
+        </w:rPr>
+      </w:pPr>
+      <w:r>
+        <w:rPr>
+          <w:b/>
+          <w:bCs/>
+        </w:rPr>
+        <w:t>Solution:</w:t>
+      </w:r>
+    </w:p>
+    <w:p>
+      <w:r>
+        <w:rPr>
+          <w:b/>
+          <w:bCs/>
+        </w:rPr>
+        <w:tab/>
+      </w:r>
+      <w:hyperlink r:id="rId35" w:history="1">
+        <w:r>
+          <w:rPr>
+            <w:rStyle w:val="Hyperlink"/>
+          </w:rPr>
+          <w:t>https://github.com/venu-shastri/design-patterns-summary/blob/main/DispactUsingVisitor.cs</w:t>
+        </w:r>
+      </w:hyperlink>
+    </w:p>
+    <w:p>
+      <w:r>
+        <w:t>Cartesian product:</w:t>
+      </w:r>
+    </w:p>
+    <w:p>
+      <w:pPr>
+        <w:ind w:firstLine="360"/>
+      </w:pPr>
+      <w:r>
+        <w:t xml:space="preserve"> Every shape need to </w:t>
+      </w:r>
+      <w:proofErr w:type="spellStart"/>
+      <w:r>
+        <w:t>drawn</w:t>
+      </w:r>
+      <w:proofErr w:type="spellEnd"/>
+      <w:r>
+        <w:t xml:space="preserve"> on every plotter and plotter need the specific information of the shape. Solve it.</w:t>
+      </w:r>
+    </w:p>
+    <w:p>
+      <w:pPr>
+        <w:pStyle w:val="ListParagraph"/>
+        <w:numPr>
+          <w:ilvl w:val="0"/>
+          <w:numId w:val="17"/>
+        </w:numPr>
+      </w:pPr>
+      <w:r>
+        <w:t>Question:</w:t>
+      </w:r>
+    </w:p>
+    <w:p>
+      <w:pPr>
+        <w:pStyle w:val="ListParagraph"/>
+        <w:numPr>
+          <w:ilvl w:val="1"/>
+          <w:numId w:val="17"/>
+        </w:numPr>
+      </w:pPr>
+      <w:hyperlink r:id="rId36" w:history="1">
+        <w:r>
+          <w:rPr>
+            <w:rStyle w:val="Hyperlink"/>
+          </w:rPr>
+          <w:t>https://github.com/venu-shastri/design-patterns-summary/blob/main/CP.cs</w:t>
+        </w:r>
+      </w:hyperlink>
+    </w:p>
+    <w:p>
+      <w:pPr>
+        <w:pStyle w:val="ListParagraph"/>
+        <w:numPr>
+          <w:ilvl w:val="0"/>
+          <w:numId w:val="17"/>
+        </w:numPr>
+      </w:pPr>
+      <w:r>
+        <w:t>Solution:</w:t>
+      </w:r>
+    </w:p>
+    <w:p>
+      <w:r>
+        <w:tab/>
+      </w:r>
+    </w:p>
     <w:sectPr>
-      <w:footerReference w:type="default" r:id="rId33"/>
-      <w:footerReference w:type="first" r:id="rId34"/>
+      <w:footerReference w:type="default" r:id="rId37"/>
+      <w:footerReference w:type="first" r:id="rId38"/>
       <w:pgSz w:w="11907" w:h="16839" w:code="9"/>
       <w:pgMar w:top="1417" w:right="1417" w:bottom="1417" w:left="1417" w:header="0" w:footer="0" w:gutter="0"/>
       <w:cols w:space="720"/>

</xml_diff>

<commit_message>
Design Patterns session notes -19-07-2022.docx updated
</commit_message>
<xml_diff>
--- a/docs/Design Patterns session notes -19-07-2022.docx
+++ b/docs/Design Patterns session notes -19-07-2022.docx
@@ -14,23 +14,7 @@
           <w:b/>
           <w:bCs/>
         </w:rPr>
-        <w:t xml:space="preserve">Aggregation (HOLDS/ Part </w:t>
-      </w:r>
-      <w:proofErr w:type="gramStart"/>
-      <w:r>
-        <w:rPr>
-          <w:b/>
-          <w:bCs/>
-        </w:rPr>
-        <w:t>of  life</w:t>
-      </w:r>
-      <w:proofErr w:type="gramEnd"/>
-      <w:r>
-        <w:rPr>
-          <w:b/>
-          <w:bCs/>
-        </w:rPr>
-        <w:t>):</w:t>
+        <w:t>Aggregation (HOLDS/ Part of  life):</w:t>
       </w:r>
     </w:p>
     <w:p>
@@ -50,25 +34,7 @@
           <w:b/>
           <w:bCs/>
         </w:rPr>
-        <w:t xml:space="preserve">I holds a car, I holds </w:t>
-      </w:r>
-      <w:proofErr w:type="spellStart"/>
-      <w:proofErr w:type="gramStart"/>
-      <w:r>
-        <w:rPr>
-          <w:b/>
-          <w:bCs/>
-        </w:rPr>
-        <w:t>a</w:t>
-      </w:r>
-      <w:proofErr w:type="spellEnd"/>
-      <w:proofErr w:type="gramEnd"/>
-      <w:r>
-        <w:rPr>
-          <w:b/>
-          <w:bCs/>
-        </w:rPr>
-        <w:t xml:space="preserve"> apartment</w:t>
+        <w:t>I holds a car, I holds a apartment</w:t>
       </w:r>
     </w:p>
     <w:p>
@@ -88,23 +54,7 @@
           <w:b/>
           <w:bCs/>
         </w:rPr>
-        <w:t xml:space="preserve">Provide </w:t>
-      </w:r>
-      <w:proofErr w:type="gramStart"/>
-      <w:r>
-        <w:rPr>
-          <w:b/>
-          <w:bCs/>
-        </w:rPr>
-        <w:t>a</w:t>
-      </w:r>
-      <w:proofErr w:type="gramEnd"/>
-      <w:r>
-        <w:rPr>
-          <w:b/>
-          <w:bCs/>
-        </w:rPr>
-        <w:t xml:space="preserve"> instance by factory, dependency inversion container (DI container)</w:t>
+        <w:t>Provide a instance by factory, dependency inversion container (DI container)</w:t>
       </w:r>
     </w:p>
     <w:p>
@@ -172,13 +122,8 @@
           <w:numId w:val="17"/>
         </w:numPr>
       </w:pPr>
-      <w:proofErr w:type="spellStart"/>
-      <w:r>
-        <w:t>TempratureParameterValidator</w:t>
-      </w:r>
-      <w:proofErr w:type="spellEnd"/>
-      <w:r>
-        <w:t xml:space="preserve"> -&gt; uses logger. (or) has a logger dependency</w:t>
+      <w:r>
+        <w:t>TempratureParameterValidator -&gt; uses logger. (or) has a logger dependency</w:t>
       </w:r>
     </w:p>
     <w:p>
@@ -190,15 +135,7 @@
         </w:numPr>
       </w:pPr>
       <w:r>
-        <w:t xml:space="preserve">Or -&gt; </w:t>
-      </w:r>
-      <w:proofErr w:type="spellStart"/>
-      <w:r>
-        <w:t>TempratureParameterValidator</w:t>
-      </w:r>
-      <w:proofErr w:type="spellEnd"/>
-      <w:r>
-        <w:t xml:space="preserve"> </w:t>
+        <w:t xml:space="preserve">Or -&gt; TempratureParameterValidator </w:t>
       </w:r>
       <w:r>
         <w:rPr>
@@ -223,21 +160,8 @@
         </w:numPr>
       </w:pPr>
       <w:r>
-        <w:t xml:space="preserve">Here Logger will die when the obj of the </w:t>
-      </w:r>
-      <w:proofErr w:type="spellStart"/>
-      <w:r>
-        <w:t>TempratureParameterValidator</w:t>
-      </w:r>
-      <w:proofErr w:type="spellEnd"/>
-      <w:r>
-        <w:t xml:space="preserve"> </w:t>
-      </w:r>
-      <w:proofErr w:type="gramStart"/>
-      <w:r>
-        <w:t>is destroyed</w:t>
-      </w:r>
-      <w:proofErr w:type="gramEnd"/>
+        <w:t>Here Logger will die when the obj of the TempratureParameterValidator is destroyed</w:t>
+      </w:r>
     </w:p>
     <w:p>
       <w:pPr>
@@ -254,15 +178,7 @@
         <w:t>emotions</w:t>
       </w:r>
       <w:r>
-        <w:t xml:space="preserve"> -&gt; emotions will </w:t>
-      </w:r>
-      <w:proofErr w:type="gramStart"/>
-      <w:r>
-        <w:t>dies</w:t>
-      </w:r>
-      <w:proofErr w:type="gramEnd"/>
-      <w:r>
-        <w:t xml:space="preserve"> when human dies.</w:t>
+        <w:t xml:space="preserve"> -&gt; emotions will dies when human dies.</w:t>
       </w:r>
     </w:p>
     <w:p>
@@ -349,13 +265,8 @@
         <w:t>Above code can be re</w:t>
       </w:r>
       <w:r>
-        <w:t xml:space="preserve">factored </w:t>
-      </w:r>
-      <w:proofErr w:type="gramStart"/>
-      <w:r>
-        <w:t>as :</w:t>
-      </w:r>
-      <w:proofErr w:type="gramEnd"/>
+        <w:t>factored as :</w:t>
+      </w:r>
       <w:r>
         <w:t xml:space="preserve"> (Strategy pattern)</w:t>
       </w:r>
@@ -527,11 +438,9 @@
       <w:r>
         <w:t xml:space="preserve">Here context -&gt; </w:t>
       </w:r>
-      <w:proofErr w:type="spellStart"/>
       <w:r>
         <w:t>TempratureValidator</w:t>
       </w:r>
-      <w:proofErr w:type="spellEnd"/>
     </w:p>
     <w:p>
       <w:pPr>
@@ -551,61 +460,19 @@
     </w:p>
     <w:p>
       <w:r>
-        <w:t xml:space="preserve">Now </w:t>
-      </w:r>
-      <w:proofErr w:type="spellStart"/>
-      <w:proofErr w:type="gramStart"/>
-      <w:r>
-        <w:t>lets</w:t>
-      </w:r>
-      <w:proofErr w:type="spellEnd"/>
-      <w:proofErr w:type="gramEnd"/>
-      <w:r>
-        <w:t xml:space="preserve"> say I want to add the constraint </w:t>
-      </w:r>
-      <w:r>
-        <w:t xml:space="preserve">to add the multiple loggers like </w:t>
-      </w:r>
-      <w:proofErr w:type="spellStart"/>
-      <w:r>
-        <w:t>consoleLogger</w:t>
-      </w:r>
-      <w:proofErr w:type="spellEnd"/>
-      <w:r>
-        <w:t xml:space="preserve">, </w:t>
-      </w:r>
-      <w:proofErr w:type="spellStart"/>
-      <w:r>
-        <w:t>FileLogger</w:t>
-      </w:r>
-      <w:proofErr w:type="spellEnd"/>
-      <w:r>
-        <w:t xml:space="preserve"> etc.</w:t>
+        <w:t xml:space="preserve">Now lets say I want to add the constraint </w:t>
+      </w:r>
+      <w:r>
+        <w:t>to add the multiple loggers like consoleLogger, FileLogger etc.</w:t>
       </w:r>
       <w:r>
         <w:t xml:space="preserve"> </w:t>
       </w:r>
       <w:r>
-        <w:t xml:space="preserve"> </w:t>
-      </w:r>
-      <w:proofErr w:type="spellStart"/>
-      <w:r>
-        <w:t>i.e</w:t>
-      </w:r>
-      <w:proofErr w:type="spellEnd"/>
-      <w:r>
-        <w:t xml:space="preserve"> </w:t>
-      </w:r>
-      <w:r>
-        <w:t xml:space="preserve">broadcasting to multiple -&gt; </w:t>
-      </w:r>
-      <w:proofErr w:type="spellStart"/>
-      <w:r>
-        <w:t>i.e</w:t>
-      </w:r>
-      <w:proofErr w:type="spellEnd"/>
-      <w:r>
-        <w:t xml:space="preserve"> </w:t>
+        <w:t xml:space="preserve"> i.e </w:t>
+      </w:r>
+      <w:r>
+        <w:t xml:space="preserve">broadcasting to multiple -&gt; i.e </w:t>
       </w:r>
       <w:r>
         <w:rPr>
@@ -617,43 +484,20 @@
     </w:p>
     <w:p/>
     <w:p>
-      <w:proofErr w:type="spellStart"/>
-      <w:r>
-        <w:t>I.e</w:t>
-      </w:r>
-      <w:proofErr w:type="spellEnd"/>
-      <w:r>
-        <w:t xml:space="preserve"> One logger is </w:t>
-      </w:r>
-      <w:r>
-        <w:t xml:space="preserve">now changing to </w:t>
-      </w:r>
-      <w:proofErr w:type="gramStart"/>
-      <w:r>
-        <w:t>many</w:t>
-      </w:r>
-      <w:proofErr w:type="gramEnd"/>
-      <w:r>
-        <w:t xml:space="preserve"> </w:t>
-      </w:r>
-    </w:p>
-    <w:p>
-      <w:proofErr w:type="spellStart"/>
-      <w:r>
-        <w:t>When ever</w:t>
-      </w:r>
-      <w:proofErr w:type="spellEnd"/>
-      <w:r>
-        <w:t xml:space="preserve"> there is </w:t>
-      </w:r>
-      <w:r>
-        <w:t xml:space="preserve">tree structure/ hierarchy we use composite </w:t>
-      </w:r>
-      <w:proofErr w:type="gramStart"/>
-      <w:r>
-        <w:t>pattern.</w:t>
-      </w:r>
-      <w:proofErr w:type="gramEnd"/>
+      <w:r>
+        <w:t xml:space="preserve">I.e One logger is </w:t>
+      </w:r>
+      <w:r>
+        <w:t xml:space="preserve">now changing to many </w:t>
+      </w:r>
+    </w:p>
+    <w:p>
+      <w:r>
+        <w:t xml:space="preserve">When ever there is </w:t>
+      </w:r>
+      <w:r>
+        <w:t>tree structure/ hierarchy we use composite pattern.</w:t>
+      </w:r>
       <w:r>
         <w:t xml:space="preserve"> Example XML parser, UI components</w:t>
       </w:r>
@@ -934,13 +778,8 @@
         </w:numPr>
       </w:pPr>
       <w:r>
-        <w:t xml:space="preserve">One to </w:t>
-      </w:r>
-      <w:proofErr w:type="gramStart"/>
-      <w:r>
-        <w:t>many</w:t>
-      </w:r>
-      <w:proofErr w:type="gramEnd"/>
+        <w:t>One to many</w:t>
+      </w:r>
       <w:r>
         <w:t xml:space="preserve"> communication</w:t>
       </w:r>
@@ -991,27 +830,14 @@
         <w:t xml:space="preserve"> pattern</w:t>
       </w:r>
       <w:r>
-        <w:t>: (</w:t>
-      </w:r>
-      <w:proofErr w:type="gramStart"/>
-      <w:r>
-        <w:t>Many</w:t>
-      </w:r>
-      <w:proofErr w:type="gramEnd"/>
-      <w:r>
-        <w:t xml:space="preserve"> to many, Single spa applications</w:t>
+        <w:t>: (Many to many, Single spa applications</w:t>
       </w:r>
       <w:r>
         <w:t>, angular event emitter, RXJS</w:t>
       </w:r>
       <w:r>
-        <w:t xml:space="preserve">, Rabbit </w:t>
-      </w:r>
-      <w:proofErr w:type="spellStart"/>
-      <w:r>
-        <w:t>Mq</w:t>
-      </w:r>
-      <w:proofErr w:type="spellEnd"/>
+        <w:t>, Rabbit Mq</w:t>
+      </w:r>
       <w:r>
         <w:t>)</w:t>
       </w:r>
@@ -1077,15 +903,7 @@
         </w:numPr>
       </w:pPr>
       <w:r>
-        <w:t xml:space="preserve">Event Aggregator </w:t>
-      </w:r>
-      <w:proofErr w:type="gramStart"/>
-      <w:r>
-        <w:t>is also called</w:t>
-      </w:r>
-      <w:proofErr w:type="gramEnd"/>
-      <w:r>
-        <w:t xml:space="preserve"> as the Event bus, Service Bus</w:t>
+        <w:t>Event Aggregator is also called as the Event bus, Service Bus</w:t>
       </w:r>
     </w:p>
     <w:p>
@@ -1582,26 +1400,10 @@
         <w:t>Delegates in C# written using command pattern</w:t>
       </w:r>
       <w:r>
-        <w:t xml:space="preserve"> -&gt; create delegate </w:t>
-      </w:r>
-      <w:proofErr w:type="gramStart"/>
-      <w:r>
-        <w:t>obj, and</w:t>
-      </w:r>
-      <w:proofErr w:type="gramEnd"/>
-      <w:r>
-        <w:t xml:space="preserve"> can be invoked any number of times.</w:t>
-      </w:r>
-      <w:r>
-        <w:t xml:space="preserve"> -&gt; which method and which class need to </w:t>
-      </w:r>
-      <w:proofErr w:type="gramStart"/>
-      <w:r>
-        <w:t>be called</w:t>
-      </w:r>
-      <w:proofErr w:type="gramEnd"/>
-      <w:r>
-        <w:t>.</w:t>
+        <w:t xml:space="preserve"> -&gt; create delegate obj, and can be invoked any number of times.</w:t>
+      </w:r>
+      <w:r>
+        <w:t xml:space="preserve"> -&gt; which method and which class need to be called.</w:t>
       </w:r>
     </w:p>
     <w:p>
@@ -1613,13 +1415,8 @@
         </w:numPr>
       </w:pPr>
       <w:r>
-        <w:t xml:space="preserve">In Java we have Action listeners equivalent to delegates in </w:t>
-      </w:r>
-      <w:proofErr w:type="spellStart"/>
-      <w:r>
-        <w:t>c#</w:t>
-      </w:r>
-      <w:proofErr w:type="spellEnd"/>
+        <w:t>In Java we have Action listeners equivalent to delegates in c#</w:t>
+      </w:r>
     </w:p>
     <w:p>
       <w:pPr>
@@ -1631,26 +1428,10 @@
       </w:pPr>
       <w:r>
         <w:lastRenderedPageBreak/>
-        <w:t xml:space="preserve">Adapter will have intelligence -&gt; it </w:t>
-      </w:r>
-      <w:proofErr w:type="spellStart"/>
-      <w:r>
-        <w:t>matchs</w:t>
-      </w:r>
-      <w:proofErr w:type="spellEnd"/>
-      <w:r>
-        <w:t xml:space="preserve"> the compatibility</w:t>
-      </w:r>
-      <w:r>
-        <w:t xml:space="preserve">, command will just </w:t>
-      </w:r>
-      <w:proofErr w:type="gramStart"/>
-      <w:r>
-        <w:t>executes</w:t>
-      </w:r>
-      <w:proofErr w:type="gramEnd"/>
-      <w:r>
-        <w:t xml:space="preserve"> the command method just routes.</w:t>
+        <w:t>Adapter will have intelligence -&gt; it matchs the compatibility</w:t>
+      </w:r>
+      <w:r>
+        <w:t>, command will just executes the command method just routes.</w:t>
       </w:r>
     </w:p>
     <w:p>
@@ -1730,15 +1511,7 @@
         <w:ind w:left="720"/>
       </w:pPr>
       <w:r>
-        <w:t xml:space="preserve">Factory will create the real object and proxy object and then real </w:t>
-      </w:r>
-      <w:proofErr w:type="gramStart"/>
-      <w:r>
-        <w:t>object  copies</w:t>
-      </w:r>
-      <w:proofErr w:type="gramEnd"/>
-      <w:r>
-        <w:t xml:space="preserve"> to proxy and then proxy object gives to client.</w:t>
+        <w:t>Factory will create the real object and proxy object and then real object  copies to proxy and then proxy object gives to client.</w:t>
       </w:r>
     </w:p>
     <w:p>
@@ -1780,15 +1553,7 @@
         </w:numPr>
       </w:pPr>
       <w:r>
-        <w:t xml:space="preserve">My father is the one who </w:t>
-      </w:r>
-      <w:proofErr w:type="spellStart"/>
-      <w:r>
-        <w:t>fullfill</w:t>
-      </w:r>
-      <w:proofErr w:type="spellEnd"/>
-      <w:r>
-        <w:t xml:space="preserve"> the needs by the request going via my mother instead of I directly ask him.</w:t>
+        <w:t>My father is the one who fullfill the needs by the request going via my mother instead of I directly ask him.</w:t>
       </w:r>
     </w:p>
     <w:p>
@@ -1818,18 +1583,10 @@
         <w:t>Aspect</w:t>
       </w:r>
       <w:r>
-        <w:t xml:space="preserve"> oriented </w:t>
-      </w:r>
-      <w:proofErr w:type="gramStart"/>
-      <w:r>
-        <w:t>programming</w:t>
-      </w:r>
-      <w:r>
-        <w:t>(</w:t>
-      </w:r>
-      <w:proofErr w:type="gramEnd"/>
-      <w:r>
-        <w:t>AOP)</w:t>
+        <w:t xml:space="preserve"> oriented programming</w:t>
+      </w:r>
+      <w:r>
+        <w:t>(AOP)</w:t>
       </w:r>
       <w:r>
         <w:t xml:space="preserve"> works on proxy</w:t>
@@ -2075,23 +1832,7 @@
         <w:ind w:firstLine="360"/>
       </w:pPr>
       <w:r>
-        <w:t xml:space="preserve"> Every shape </w:t>
-      </w:r>
-      <w:proofErr w:type="gramStart"/>
-      <w:r>
-        <w:t>need</w:t>
-      </w:r>
-      <w:proofErr w:type="gramEnd"/>
-      <w:r>
-        <w:t xml:space="preserve"> to </w:t>
-      </w:r>
-      <w:proofErr w:type="spellStart"/>
-      <w:r>
-        <w:t>drawn</w:t>
-      </w:r>
-      <w:proofErr w:type="spellEnd"/>
-      <w:r>
-        <w:t xml:space="preserve"> on every plotter and plotter need the specific information of the shape. Solve it.</w:t>
+        <w:t xml:space="preserve"> Every shape need to drawn on every plotter and plotter need the specific information of the shape. Solve it.</w:t>
       </w:r>
     </w:p>
     <w:p>
@@ -2134,6 +1875,9 @@
       <w:r>
         <w:t>Solution:</w:t>
       </w:r>
+      <w:r>
+        <w:t xml:space="preserve"> (visitor pattern)</w:t>
+      </w:r>
     </w:p>
     <w:p>
       <w:pPr>
@@ -2200,9 +1944,17 @@
           <w:szCs w:val="18"/>
           <w:shd w:val="clear" w:color="auto" w:fill="FEFEFE"/>
         </w:rPr>
-        <w:t>Drawing Circle shape using </w:t>
-      </w:r>
-      <w:proofErr w:type="spellStart"/>
+        <w:t>Drawing Circle shape using LaserPrinter, Circle parameters: C.R</w:t>
+      </w:r>
+      <w:r>
+        <w:rPr>
+          <w:rFonts w:ascii="Courier New" w:hAnsi="Courier New" w:cs="Courier New"/>
+          <w:color w:val="333333"/>
+          <w:sz w:val="18"/>
+          <w:szCs w:val="18"/>
+        </w:rPr>
+        <w:br/>
+      </w:r>
       <w:r>
         <w:rPr>
           <w:rFonts w:ascii="Courier New" w:hAnsi="Courier New" w:cs="Courier New"/>
@@ -2211,9 +1963,17 @@
           <w:szCs w:val="18"/>
           <w:shd w:val="clear" w:color="auto" w:fill="FEFEFE"/>
         </w:rPr>
-        <w:t>LaserPrinter</w:t>
-      </w:r>
-      <w:proofErr w:type="spellEnd"/>
+        <w:t>Drawing Circle shape using InkJetrinter, Circle parameters: C.R</w:t>
+      </w:r>
+      <w:r>
+        <w:rPr>
+          <w:rFonts w:ascii="Courier New" w:hAnsi="Courier New" w:cs="Courier New"/>
+          <w:color w:val="333333"/>
+          <w:sz w:val="18"/>
+          <w:szCs w:val="18"/>
+        </w:rPr>
+        <w:br/>
+      </w:r>
       <w:r>
         <w:rPr>
           <w:rFonts w:ascii="Courier New" w:hAnsi="Courier New" w:cs="Courier New"/>
@@ -2222,7 +1982,7 @@
           <w:szCs w:val="18"/>
           <w:shd w:val="clear" w:color="auto" w:fill="FEFEFE"/>
         </w:rPr>
-        <w:t>, Circle parameters: C.R</w:t>
+        <w:t>Drawing Polygon shape using LaserPrinter, Polygon parameters: P.S</w:t>
       </w:r>
       <w:r>
         <w:rPr>
@@ -2241,10 +2001,12 @@
           <w:szCs w:val="18"/>
           <w:shd w:val="clear" w:color="auto" w:fill="FEFEFE"/>
         </w:rPr>
-        <w:t>Drawing Circle shape using </w:t>
-      </w:r>
-      <w:proofErr w:type="spellStart"/>
-      <w:r>
+        <w:t>Drawing Polygon shape using InkJetrinter, Polygon parameters: P.S</w:t>
+      </w:r>
+    </w:p>
+    <w:p>
+      <w:pPr>
+        <w:ind w:left="720"/>
         <w:rPr>
           <w:rFonts w:ascii="Courier New" w:hAnsi="Courier New" w:cs="Courier New"/>
           <w:color w:val="333333"/>
@@ -2252,10 +2014,11 @@
           <w:szCs w:val="18"/>
           <w:shd w:val="clear" w:color="auto" w:fill="FEFEFE"/>
         </w:rPr>
-        <w:t>InkJetrinter</w:t>
-      </w:r>
-      <w:proofErr w:type="spellEnd"/>
-      <w:r>
+      </w:pPr>
+    </w:p>
+    <w:p>
+      <w:pPr>
+        <w:ind w:left="720"/>
         <w:rPr>
           <w:rFonts w:ascii="Courier New" w:hAnsi="Courier New" w:cs="Courier New"/>
           <w:color w:val="333333"/>
@@ -2263,17 +2026,7 @@
           <w:szCs w:val="18"/>
           <w:shd w:val="clear" w:color="auto" w:fill="FEFEFE"/>
         </w:rPr>
-        <w:t>, Circle parameters: C.R</w:t>
-      </w:r>
-      <w:r>
-        <w:rPr>
-          <w:rFonts w:ascii="Courier New" w:hAnsi="Courier New" w:cs="Courier New"/>
-          <w:color w:val="333333"/>
-          <w:sz w:val="18"/>
-          <w:szCs w:val="18"/>
-        </w:rPr>
-        <w:br/>
-      </w:r>
+      </w:pPr>
       <w:r>
         <w:rPr>
           <w:rFonts w:ascii="Courier New" w:hAnsi="Courier New" w:cs="Courier New"/>
@@ -2282,81 +2035,6 @@
           <w:szCs w:val="18"/>
           <w:shd w:val="clear" w:color="auto" w:fill="FEFEFE"/>
         </w:rPr>
-        <w:t>Drawing Polygon shape using LaserPrinter, Polygon parameters: P.S</w:t>
-      </w:r>
-      <w:r>
-        <w:rPr>
-          <w:rFonts w:ascii="Courier New" w:hAnsi="Courier New" w:cs="Courier New"/>
-          <w:color w:val="333333"/>
-          <w:sz w:val="18"/>
-          <w:szCs w:val="18"/>
-        </w:rPr>
-        <w:br/>
-      </w:r>
-      <w:r>
-        <w:rPr>
-          <w:rFonts w:ascii="Courier New" w:hAnsi="Courier New" w:cs="Courier New"/>
-          <w:color w:val="333333"/>
-          <w:sz w:val="18"/>
-          <w:szCs w:val="18"/>
-          <w:shd w:val="clear" w:color="auto" w:fill="FEFEFE"/>
-        </w:rPr>
-        <w:t>Drawing Polygon shape using </w:t>
-      </w:r>
-      <w:proofErr w:type="spellStart"/>
-      <w:r>
-        <w:rPr>
-          <w:rFonts w:ascii="Courier New" w:hAnsi="Courier New" w:cs="Courier New"/>
-          <w:color w:val="333333"/>
-          <w:sz w:val="18"/>
-          <w:szCs w:val="18"/>
-          <w:shd w:val="clear" w:color="auto" w:fill="FEFEFE"/>
-        </w:rPr>
-        <w:t>InkJetrinter</w:t>
-      </w:r>
-      <w:proofErr w:type="spellEnd"/>
-      <w:r>
-        <w:rPr>
-          <w:rFonts w:ascii="Courier New" w:hAnsi="Courier New" w:cs="Courier New"/>
-          <w:color w:val="333333"/>
-          <w:sz w:val="18"/>
-          <w:szCs w:val="18"/>
-          <w:shd w:val="clear" w:color="auto" w:fill="FEFEFE"/>
-        </w:rPr>
-        <w:t>, Polygon parameters: P.S</w:t>
-      </w:r>
-    </w:p>
-    <w:p>
-      <w:pPr>
-        <w:ind w:left="720"/>
-        <w:rPr>
-          <w:rFonts w:ascii="Courier New" w:hAnsi="Courier New" w:cs="Courier New"/>
-          <w:color w:val="333333"/>
-          <w:sz w:val="18"/>
-          <w:szCs w:val="18"/>
-          <w:shd w:val="clear" w:color="auto" w:fill="FEFEFE"/>
-        </w:rPr>
-      </w:pPr>
-    </w:p>
-    <w:p>
-      <w:pPr>
-        <w:ind w:left="720"/>
-        <w:rPr>
-          <w:rFonts w:ascii="Courier New" w:hAnsi="Courier New" w:cs="Courier New"/>
-          <w:color w:val="333333"/>
-          <w:sz w:val="18"/>
-          <w:szCs w:val="18"/>
-          <w:shd w:val="clear" w:color="auto" w:fill="FEFEFE"/>
-        </w:rPr>
-      </w:pPr>
-      <w:r>
-        <w:rPr>
-          <w:rFonts w:ascii="Courier New" w:hAnsi="Courier New" w:cs="Courier New"/>
-          <w:color w:val="333333"/>
-          <w:sz w:val="18"/>
-          <w:szCs w:val="18"/>
-          <w:shd w:val="clear" w:color="auto" w:fill="FEFEFE"/>
-        </w:rPr>
         <w:t>Solution:</w:t>
       </w:r>
     </w:p>
@@ -2365,30 +2043,15 @@
         <w:ind w:left="720"/>
       </w:pPr>
       <w:r>
-        <w:t xml:space="preserve">using </w:t>
-      </w:r>
-      <w:proofErr w:type="gramStart"/>
-      <w:r>
-        <w:t>System;</w:t>
-      </w:r>
-      <w:proofErr w:type="gramEnd"/>
-    </w:p>
-    <w:p>
-      <w:pPr>
-        <w:ind w:left="720"/>
-      </w:pPr>
-      <w:r>
-        <w:t xml:space="preserve">using </w:t>
-      </w:r>
-      <w:proofErr w:type="spellStart"/>
-      <w:proofErr w:type="gramStart"/>
-      <w:r>
-        <w:t>System.Collections.Generic</w:t>
-      </w:r>
-      <w:proofErr w:type="spellEnd"/>
-      <w:proofErr w:type="gramEnd"/>
-      <w:r>
-        <w:t>;</w:t>
+        <w:t>using System;</w:t>
+      </w:r>
+    </w:p>
+    <w:p>
+      <w:pPr>
+        <w:ind w:left="720"/>
+      </w:pPr>
+      <w:r>
+        <w:t>using System.Collections.Generic;</w:t>
       </w:r>
     </w:p>
     <w:p>
@@ -2409,59 +2072,30 @@
         <w:ind w:left="720"/>
       </w:pPr>
       <w:r>
-        <w:t xml:space="preserve">public class </w:t>
-      </w:r>
-      <w:proofErr w:type="gramStart"/>
-      <w:r>
-        <w:t>Image{</w:t>
-      </w:r>
-      <w:proofErr w:type="gramEnd"/>
-    </w:p>
-    <w:p>
-      <w:pPr>
-        <w:ind w:left="720"/>
-      </w:pPr>
-    </w:p>
-    <w:p>
-      <w:pPr>
-        <w:ind w:left="720"/>
-      </w:pPr>
-      <w:r>
-        <w:tab/>
-        <w:t>public List&lt;Shape&gt; structure= new List&lt;Shape</w:t>
-      </w:r>
-      <w:proofErr w:type="gramStart"/>
-      <w:r>
-        <w:t>&gt;(</w:t>
-      </w:r>
-      <w:proofErr w:type="gramEnd"/>
-      <w:r>
-        <w:t>);</w:t>
-      </w:r>
-    </w:p>
-    <w:p>
-      <w:pPr>
-        <w:ind w:left="720"/>
-      </w:pPr>
-      <w:r>
-        <w:tab/>
-        <w:t xml:space="preserve">public void </w:t>
-      </w:r>
-      <w:proofErr w:type="gramStart"/>
-      <w:r>
-        <w:t>plot(</w:t>
-      </w:r>
-      <w:proofErr w:type="gramEnd"/>
-      <w:r>
-        <w:t>List&lt;</w:t>
-      </w:r>
-      <w:proofErr w:type="spellStart"/>
-      <w:r>
-        <w:t>ShapePoltter</w:t>
-      </w:r>
-      <w:proofErr w:type="spellEnd"/>
-      <w:r>
-        <w:t>&gt; plotters){</w:t>
+        <w:t>public class Image{</w:t>
+      </w:r>
+    </w:p>
+    <w:p>
+      <w:pPr>
+        <w:ind w:left="720"/>
+      </w:pPr>
+    </w:p>
+    <w:p>
+      <w:pPr>
+        <w:ind w:left="720"/>
+      </w:pPr>
+      <w:r>
+        <w:tab/>
+        <w:t>public List&lt;Shape&gt; structure= new List&lt;Shape&gt;();</w:t>
+      </w:r>
+    </w:p>
+    <w:p>
+      <w:pPr>
+        <w:ind w:left="720"/>
+      </w:pPr>
+      <w:r>
+        <w:tab/>
+        <w:t>public void plot(List&lt;ShapePoltter&gt; plotters){</w:t>
       </w:r>
     </w:p>
     <w:p>
@@ -2490,68 +2124,40 @@
       </w:r>
       <w:r>
         <w:tab/>
-      </w:r>
-      <w:proofErr w:type="gramStart"/>
-      <w:r>
-        <w:t>foreach(</w:t>
-      </w:r>
-      <w:proofErr w:type="gramEnd"/>
-      <w:r>
-        <w:t>Shape s in structure){</w:t>
-      </w:r>
-    </w:p>
-    <w:p>
-      <w:pPr>
-        <w:ind w:left="720"/>
-      </w:pPr>
-      <w:r>
-        <w:tab/>
-      </w:r>
-      <w:r>
-        <w:tab/>
-      </w:r>
-      <w:r>
-        <w:tab/>
-      </w:r>
-      <w:proofErr w:type="gramStart"/>
-      <w:r>
-        <w:t>foreach(</w:t>
-      </w:r>
-      <w:proofErr w:type="spellStart"/>
-      <w:proofErr w:type="gramEnd"/>
-      <w:r>
-        <w:t>ShapePoltter</w:t>
-      </w:r>
-      <w:proofErr w:type="spellEnd"/>
-      <w:r>
-        <w:t xml:space="preserve"> p in plotters){</w:t>
-      </w:r>
-    </w:p>
-    <w:p>
-      <w:pPr>
-        <w:ind w:left="720"/>
-      </w:pPr>
-      <w:r>
-        <w:tab/>
-      </w:r>
-      <w:r>
-        <w:tab/>
-      </w:r>
-      <w:r>
-        <w:tab/>
-      </w:r>
-      <w:r>
-        <w:tab/>
-      </w:r>
-      <w:proofErr w:type="spellStart"/>
-      <w:proofErr w:type="gramStart"/>
-      <w:r>
-        <w:t>s.plot</w:t>
-      </w:r>
-      <w:proofErr w:type="spellEnd"/>
-      <w:proofErr w:type="gramEnd"/>
-      <w:r>
-        <w:t>(p);</w:t>
+        <w:t>foreach(Shape s in structure){</w:t>
+      </w:r>
+    </w:p>
+    <w:p>
+      <w:pPr>
+        <w:ind w:left="720"/>
+      </w:pPr>
+      <w:r>
+        <w:tab/>
+      </w:r>
+      <w:r>
+        <w:tab/>
+      </w:r>
+      <w:r>
+        <w:tab/>
+        <w:t>foreach(ShapePoltter p in plotters){</w:t>
+      </w:r>
+    </w:p>
+    <w:p>
+      <w:pPr>
+        <w:ind w:left="720"/>
+      </w:pPr>
+      <w:r>
+        <w:tab/>
+      </w:r>
+      <w:r>
+        <w:tab/>
+      </w:r>
+      <w:r>
+        <w:tab/>
+      </w:r>
+      <w:r>
+        <w:tab/>
+        <w:t>s.plot(p);</w:t>
       </w:r>
     </w:p>
     <w:p>
@@ -2616,34 +2222,16 @@
         <w:ind w:left="720"/>
       </w:pPr>
       <w:r>
-        <w:t xml:space="preserve">public abstract class </w:t>
-      </w:r>
-      <w:proofErr w:type="gramStart"/>
-      <w:r>
-        <w:t>Shape{</w:t>
-      </w:r>
-      <w:proofErr w:type="gramEnd"/>
-    </w:p>
-    <w:p>
-      <w:pPr>
-        <w:ind w:left="720"/>
-      </w:pPr>
-      <w:r>
-        <w:tab/>
-        <w:t xml:space="preserve">public abstract void </w:t>
-      </w:r>
-      <w:proofErr w:type="gramStart"/>
-      <w:r>
-        <w:t>plot(</w:t>
-      </w:r>
-      <w:proofErr w:type="spellStart"/>
-      <w:proofErr w:type="gramEnd"/>
-      <w:r>
-        <w:t>ShapePoltter</w:t>
-      </w:r>
-      <w:proofErr w:type="spellEnd"/>
-      <w:r>
-        <w:t xml:space="preserve"> plotter);</w:t>
+        <w:t>public abstract class Shape{</w:t>
+      </w:r>
+    </w:p>
+    <w:p>
+      <w:pPr>
+        <w:ind w:left="720"/>
+      </w:pPr>
+      <w:r>
+        <w:tab/>
+        <w:t>public abstract void plot(ShapePoltter plotter);</w:t>
       </w:r>
     </w:p>
     <w:p>
@@ -2664,90 +2252,45 @@
         <w:ind w:left="720"/>
       </w:pPr>
       <w:r>
-        <w:t xml:space="preserve">public class </w:t>
-      </w:r>
-      <w:proofErr w:type="spellStart"/>
-      <w:proofErr w:type="gramStart"/>
-      <w:r>
-        <w:t>Rectangle:Shape</w:t>
-      </w:r>
-      <w:proofErr w:type="spellEnd"/>
-      <w:proofErr w:type="gramEnd"/>
-      <w:r>
-        <w:t>{</w:t>
-      </w:r>
-    </w:p>
-    <w:p>
-      <w:pPr>
-        <w:ind w:left="720"/>
-      </w:pPr>
-      <w:r>
-        <w:tab/>
-      </w:r>
-    </w:p>
-    <w:p>
-      <w:pPr>
-        <w:ind w:left="720"/>
-      </w:pPr>
-      <w:r>
-        <w:tab/>
-        <w:t xml:space="preserve">public string </w:t>
-      </w:r>
-      <w:proofErr w:type="spellStart"/>
-      <w:proofErr w:type="gramStart"/>
-      <w:r>
-        <w:t>GeHeightAndWidth</w:t>
-      </w:r>
-      <w:proofErr w:type="spellEnd"/>
-      <w:r>
-        <w:t>(</w:t>
-      </w:r>
-      <w:proofErr w:type="gramEnd"/>
-      <w:r>
-        <w:t>){ return "R.H.W";}</w:t>
-      </w:r>
-    </w:p>
-    <w:p>
-      <w:pPr>
-        <w:ind w:left="720"/>
-      </w:pPr>
-      <w:r>
-        <w:tab/>
-        <w:t xml:space="preserve">public override void </w:t>
-      </w:r>
-      <w:proofErr w:type="gramStart"/>
-      <w:r>
-        <w:t>plot(</w:t>
-      </w:r>
-      <w:proofErr w:type="spellStart"/>
-      <w:proofErr w:type="gramEnd"/>
-      <w:r>
-        <w:t>ShapePoltter</w:t>
-      </w:r>
-      <w:proofErr w:type="spellEnd"/>
-      <w:r>
-        <w:t xml:space="preserve"> plotter) {</w:t>
-      </w:r>
-    </w:p>
-    <w:p>
-      <w:pPr>
-        <w:ind w:left="720"/>
-      </w:pPr>
-      <w:r>
-        <w:tab/>
-      </w:r>
-      <w:r>
-        <w:tab/>
-      </w:r>
-      <w:proofErr w:type="spellStart"/>
-      <w:proofErr w:type="gramStart"/>
-      <w:r>
-        <w:t>plotter.plot</w:t>
-      </w:r>
-      <w:proofErr w:type="spellEnd"/>
-      <w:proofErr w:type="gramEnd"/>
-      <w:r>
-        <w:t>(this);</w:t>
+        <w:t>public class Rectangle:Shape{</w:t>
+      </w:r>
+    </w:p>
+    <w:p>
+      <w:pPr>
+        <w:ind w:left="720"/>
+      </w:pPr>
+      <w:r>
+        <w:tab/>
+      </w:r>
+    </w:p>
+    <w:p>
+      <w:pPr>
+        <w:ind w:left="720"/>
+      </w:pPr>
+      <w:r>
+        <w:tab/>
+        <w:t>public string GeHeightAndWidth(){ return "R.H.W";}</w:t>
+      </w:r>
+    </w:p>
+    <w:p>
+      <w:pPr>
+        <w:ind w:left="720"/>
+      </w:pPr>
+      <w:r>
+        <w:tab/>
+        <w:t>public override void plot(ShapePoltter plotter) {</w:t>
+      </w:r>
+    </w:p>
+    <w:p>
+      <w:pPr>
+        <w:ind w:left="720"/>
+      </w:pPr>
+      <w:r>
+        <w:tab/>
+      </w:r>
+      <w:r>
+        <w:tab/>
+        <w:t>plotter.plot(this);</w:t>
       </w:r>
     </w:p>
     <w:p>
@@ -2780,82 +2323,37 @@
         <w:ind w:left="720"/>
       </w:pPr>
       <w:r>
-        <w:t xml:space="preserve">public class </w:t>
-      </w:r>
-      <w:proofErr w:type="spellStart"/>
-      <w:proofErr w:type="gramStart"/>
-      <w:r>
-        <w:t>Circle:Shape</w:t>
-      </w:r>
-      <w:proofErr w:type="spellEnd"/>
-      <w:proofErr w:type="gramEnd"/>
-      <w:r>
-        <w:t>{</w:t>
-      </w:r>
-    </w:p>
-    <w:p>
-      <w:pPr>
-        <w:ind w:left="720"/>
-      </w:pPr>
-      <w:r>
-        <w:tab/>
-        <w:t xml:space="preserve">public string </w:t>
-      </w:r>
-      <w:proofErr w:type="spellStart"/>
-      <w:proofErr w:type="gramStart"/>
-      <w:r>
-        <w:t>GetRadius</w:t>
-      </w:r>
-      <w:proofErr w:type="spellEnd"/>
-      <w:r>
-        <w:t>(</w:t>
-      </w:r>
-      <w:proofErr w:type="gramEnd"/>
-      <w:r>
-        <w:t>){ return "C.R";}</w:t>
-      </w:r>
-    </w:p>
-    <w:p>
-      <w:pPr>
-        <w:ind w:left="720"/>
-      </w:pPr>
-      <w:r>
-        <w:tab/>
-        <w:t xml:space="preserve">public override void </w:t>
-      </w:r>
-      <w:proofErr w:type="gramStart"/>
-      <w:r>
-        <w:t>plot(</w:t>
-      </w:r>
-      <w:proofErr w:type="spellStart"/>
-      <w:proofErr w:type="gramEnd"/>
-      <w:r>
-        <w:t>ShapePoltter</w:t>
-      </w:r>
-      <w:proofErr w:type="spellEnd"/>
-      <w:r>
-        <w:t xml:space="preserve"> plotter) {</w:t>
-      </w:r>
-    </w:p>
-    <w:p>
-      <w:pPr>
-        <w:ind w:left="720"/>
-      </w:pPr>
-      <w:r>
-        <w:tab/>
-      </w:r>
-      <w:r>
-        <w:tab/>
-      </w:r>
-      <w:proofErr w:type="spellStart"/>
-      <w:proofErr w:type="gramStart"/>
-      <w:r>
-        <w:t>plotter.plot</w:t>
-      </w:r>
-      <w:proofErr w:type="spellEnd"/>
-      <w:proofErr w:type="gramEnd"/>
-      <w:r>
-        <w:t>(this);</w:t>
+        <w:t>public class Circle:Shape{</w:t>
+      </w:r>
+    </w:p>
+    <w:p>
+      <w:pPr>
+        <w:ind w:left="720"/>
+      </w:pPr>
+      <w:r>
+        <w:tab/>
+        <w:t>public string GetRadius(){ return "C.R";}</w:t>
+      </w:r>
+    </w:p>
+    <w:p>
+      <w:pPr>
+        <w:ind w:left="720"/>
+      </w:pPr>
+      <w:r>
+        <w:tab/>
+        <w:t>public override void plot(ShapePoltter plotter) {</w:t>
+      </w:r>
+    </w:p>
+    <w:p>
+      <w:pPr>
+        <w:ind w:left="720"/>
+      </w:pPr>
+      <w:r>
+        <w:tab/>
+      </w:r>
+      <w:r>
+        <w:tab/>
+        <w:t>plotter.plot(this);</w:t>
       </w:r>
     </w:p>
     <w:p>
@@ -2880,61 +2378,25 @@
         <w:ind w:left="720"/>
       </w:pPr>
       <w:r>
-        <w:t xml:space="preserve">public class </w:t>
-      </w:r>
-      <w:proofErr w:type="spellStart"/>
-      <w:proofErr w:type="gramStart"/>
-      <w:r>
-        <w:t>Polygon:Shape</w:t>
-      </w:r>
-      <w:proofErr w:type="spellEnd"/>
-      <w:proofErr w:type="gramEnd"/>
-      <w:r>
-        <w:t>{</w:t>
-      </w:r>
-    </w:p>
-    <w:p>
-      <w:pPr>
-        <w:ind w:left="720"/>
-      </w:pPr>
-      <w:r>
-        <w:tab/>
-        <w:t xml:space="preserve">public string </w:t>
-      </w:r>
-      <w:proofErr w:type="spellStart"/>
-      <w:proofErr w:type="gramStart"/>
-      <w:r>
-        <w:t>GetSides</w:t>
-      </w:r>
-      <w:proofErr w:type="spellEnd"/>
-      <w:r>
-        <w:t>(</w:t>
-      </w:r>
-      <w:proofErr w:type="gramEnd"/>
-      <w:r>
-        <w:t>){ return "P.S";}</w:t>
-      </w:r>
-    </w:p>
-    <w:p>
-      <w:pPr>
-        <w:ind w:left="720"/>
-      </w:pPr>
-      <w:r>
-        <w:tab/>
-        <w:t xml:space="preserve">public override void </w:t>
-      </w:r>
-      <w:proofErr w:type="gramStart"/>
-      <w:r>
-        <w:t>plot(</w:t>
-      </w:r>
-      <w:proofErr w:type="spellStart"/>
-      <w:proofErr w:type="gramEnd"/>
-      <w:r>
-        <w:t>ShapePoltter</w:t>
-      </w:r>
-      <w:proofErr w:type="spellEnd"/>
-      <w:r>
-        <w:t xml:space="preserve"> plotter) {</w:t>
+        <w:t>public class Polygon:Shape{</w:t>
+      </w:r>
+    </w:p>
+    <w:p>
+      <w:pPr>
+        <w:ind w:left="720"/>
+      </w:pPr>
+      <w:r>
+        <w:tab/>
+        <w:t>public string GetSides(){ return "P.S";}</w:t>
+      </w:r>
+    </w:p>
+    <w:p>
+      <w:pPr>
+        <w:ind w:left="720"/>
+      </w:pPr>
+      <w:r>
+        <w:tab/>
+        <w:t>public override void plot(ShapePoltter plotter) {</w:t>
       </w:r>
     </w:p>
     <w:p>
@@ -2947,16 +2409,7 @@
       </w:r>
       <w:r>
         <w:tab/>
-      </w:r>
-      <w:proofErr w:type="spellStart"/>
-      <w:proofErr w:type="gramStart"/>
-      <w:r>
-        <w:t>plotter.plot</w:t>
-      </w:r>
-      <w:proofErr w:type="spellEnd"/>
-      <w:proofErr w:type="gramEnd"/>
-      <w:r>
-        <w:t>(this);</w:t>
+        <w:t>plotter.plot(this);</w:t>
       </w:r>
     </w:p>
     <w:p>
@@ -2986,67 +2439,33 @@
         <w:ind w:left="720"/>
       </w:pPr>
       <w:r>
-        <w:t xml:space="preserve">public abstract class </w:t>
-      </w:r>
-      <w:proofErr w:type="spellStart"/>
-      <w:proofErr w:type="gramStart"/>
-      <w:r>
-        <w:t>ShapePoltter</w:t>
-      </w:r>
-      <w:proofErr w:type="spellEnd"/>
-      <w:r>
-        <w:t>{</w:t>
-      </w:r>
-      <w:proofErr w:type="gramEnd"/>
-    </w:p>
-    <w:p>
-      <w:pPr>
-        <w:ind w:left="720"/>
-      </w:pPr>
-      <w:r>
-        <w:t xml:space="preserve">    public abstract void </w:t>
-      </w:r>
-      <w:proofErr w:type="gramStart"/>
-      <w:r>
-        <w:t>plot(</w:t>
-      </w:r>
-      <w:proofErr w:type="gramEnd"/>
-      <w:r>
-        <w:t>Rectangle shape);</w:t>
-      </w:r>
-    </w:p>
-    <w:p>
-      <w:pPr>
-        <w:ind w:left="720"/>
-      </w:pPr>
-      <w:r>
-        <w:tab/>
-        <w:t xml:space="preserve">public abstract void </w:t>
-      </w:r>
-      <w:proofErr w:type="gramStart"/>
-      <w:r>
-        <w:t>plot(</w:t>
-      </w:r>
-      <w:proofErr w:type="gramEnd"/>
-      <w:r>
-        <w:t>Circle shape);</w:t>
-      </w:r>
-    </w:p>
-    <w:p>
-      <w:pPr>
-        <w:ind w:left="720"/>
-      </w:pPr>
-      <w:r>
-        <w:tab/>
-        <w:t xml:space="preserve">public abstract void </w:t>
-      </w:r>
-      <w:proofErr w:type="gramStart"/>
-      <w:r>
-        <w:t>plot(</w:t>
-      </w:r>
-      <w:proofErr w:type="gramEnd"/>
-      <w:r>
-        <w:t>Polygon shape);</w:t>
+        <w:t>public abstract class ShapePoltter{</w:t>
+      </w:r>
+    </w:p>
+    <w:p>
+      <w:pPr>
+        <w:ind w:left="720"/>
+      </w:pPr>
+      <w:r>
+        <w:t xml:space="preserve">    public abstract void plot(Rectangle shape);</w:t>
+      </w:r>
+    </w:p>
+    <w:p>
+      <w:pPr>
+        <w:ind w:left="720"/>
+      </w:pPr>
+      <w:r>
+        <w:tab/>
+        <w:t>public abstract void plot(Circle shape);</w:t>
+      </w:r>
+    </w:p>
+    <w:p>
+      <w:pPr>
+        <w:ind w:left="720"/>
+      </w:pPr>
+      <w:r>
+        <w:tab/>
+        <w:t>public abstract void plot(Polygon shape);</w:t>
       </w:r>
     </w:p>
     <w:p>
@@ -3089,88 +2508,28 @@
         <w:ind w:left="720"/>
       </w:pPr>
       <w:r>
-        <w:t xml:space="preserve">public class </w:t>
-      </w:r>
-      <w:proofErr w:type="spellStart"/>
-      <w:proofErr w:type="gramStart"/>
-      <w:r>
-        <w:t>LaserPrinter</w:t>
-      </w:r>
-      <w:proofErr w:type="spellEnd"/>
-      <w:r>
-        <w:t xml:space="preserve"> :</w:t>
-      </w:r>
-      <w:proofErr w:type="gramEnd"/>
-      <w:r>
-        <w:t xml:space="preserve"> </w:t>
-      </w:r>
-      <w:proofErr w:type="spellStart"/>
-      <w:r>
-        <w:t>ShapePoltter</w:t>
-      </w:r>
-      <w:proofErr w:type="spellEnd"/>
-      <w:r>
-        <w:t>{</w:t>
-      </w:r>
-    </w:p>
-    <w:p>
-      <w:pPr>
-        <w:ind w:left="720"/>
-      </w:pPr>
-      <w:r>
-        <w:tab/>
-        <w:t xml:space="preserve">public override void </w:t>
-      </w:r>
-      <w:proofErr w:type="gramStart"/>
-      <w:r>
-        <w:t>plot(</w:t>
-      </w:r>
-      <w:proofErr w:type="gramEnd"/>
-      <w:r>
-        <w:t>Rectangle shape) {</w:t>
-      </w:r>
-    </w:p>
-    <w:p>
-      <w:pPr>
-        <w:ind w:left="720"/>
-      </w:pPr>
-      <w:r>
-        <w:tab/>
-      </w:r>
-      <w:r>
-        <w:tab/>
-      </w:r>
-      <w:proofErr w:type="spellStart"/>
-      <w:r>
-        <w:t>Console.WriteLine</w:t>
-      </w:r>
-      <w:proofErr w:type="spellEnd"/>
-      <w:r>
-        <w:t xml:space="preserve">("Drawing Rectangle shape using </w:t>
-      </w:r>
-      <w:proofErr w:type="spellStart"/>
-      <w:r>
-        <w:t>LaserPrinter</w:t>
-      </w:r>
-      <w:proofErr w:type="spellEnd"/>
-      <w:r>
-        <w:t xml:space="preserve">, Rectangle parameters: " </w:t>
-      </w:r>
-      <w:proofErr w:type="gramStart"/>
-      <w:r>
-        <w:t xml:space="preserve">+  </w:t>
-      </w:r>
-      <w:proofErr w:type="spellStart"/>
-      <w:r>
-        <w:t>shape</w:t>
-      </w:r>
-      <w:proofErr w:type="gramEnd"/>
-      <w:r>
-        <w:t>.GeHeightAndWidth</w:t>
-      </w:r>
-      <w:proofErr w:type="spellEnd"/>
-      <w:r>
-        <w:t>());</w:t>
+        <w:t>public class LaserPrinter : ShapePoltter{</w:t>
+      </w:r>
+    </w:p>
+    <w:p>
+      <w:pPr>
+        <w:ind w:left="720"/>
+      </w:pPr>
+      <w:r>
+        <w:tab/>
+        <w:t>public override void plot(Rectangle shape) {</w:t>
+      </w:r>
+    </w:p>
+    <w:p>
+      <w:pPr>
+        <w:ind w:left="720"/>
+      </w:pPr>
+      <w:r>
+        <w:tab/>
+      </w:r>
+      <w:r>
+        <w:tab/>
+        <w:t>Console.WriteLine("Drawing Rectangle shape using LaserPrinter, Rectangle parameters: " +  shape.GeHeightAndWidth());</w:t>
       </w:r>
     </w:p>
     <w:p>
@@ -3188,58 +2547,19 @@
       </w:pPr>
       <w:r>
         <w:tab/>
-        <w:t xml:space="preserve">public override void </w:t>
-      </w:r>
-      <w:proofErr w:type="gramStart"/>
-      <w:r>
-        <w:t>plot(</w:t>
-      </w:r>
-      <w:proofErr w:type="gramEnd"/>
-      <w:r>
-        <w:t>Circle shape) {</w:t>
-      </w:r>
-    </w:p>
-    <w:p>
-      <w:pPr>
-        <w:ind w:left="720"/>
-      </w:pPr>
-      <w:r>
-        <w:tab/>
-      </w:r>
-      <w:r>
-        <w:tab/>
-      </w:r>
-      <w:proofErr w:type="spellStart"/>
-      <w:r>
-        <w:t>Console.WriteLine</w:t>
-      </w:r>
-      <w:proofErr w:type="spellEnd"/>
-      <w:r>
-        <w:t xml:space="preserve">("Drawing Circle shape using </w:t>
-      </w:r>
-      <w:proofErr w:type="spellStart"/>
-      <w:r>
-        <w:t>LaserPrinter</w:t>
-      </w:r>
-      <w:proofErr w:type="spellEnd"/>
-      <w:r>
-        <w:t xml:space="preserve">, Circle parameters: " </w:t>
-      </w:r>
-      <w:proofErr w:type="gramStart"/>
-      <w:r>
-        <w:t xml:space="preserve">+  </w:t>
-      </w:r>
-      <w:proofErr w:type="spellStart"/>
-      <w:r>
-        <w:t>shape</w:t>
-      </w:r>
-      <w:proofErr w:type="gramEnd"/>
-      <w:r>
-        <w:t>.GetRadius</w:t>
-      </w:r>
-      <w:proofErr w:type="spellEnd"/>
-      <w:r>
-        <w:t>());</w:t>
+        <w:t>public override void plot(Circle shape) {</w:t>
+      </w:r>
+    </w:p>
+    <w:p>
+      <w:pPr>
+        <w:ind w:left="720"/>
+      </w:pPr>
+      <w:r>
+        <w:tab/>
+      </w:r>
+      <w:r>
+        <w:tab/>
+        <w:t>Console.WriteLine("Drawing Circle shape using LaserPrinter, Circle parameters: " +  shape.GetRadius());</w:t>
       </w:r>
     </w:p>
     <w:p>
@@ -3257,58 +2577,19 @@
       </w:pPr>
       <w:r>
         <w:tab/>
-        <w:t xml:space="preserve">public override void </w:t>
-      </w:r>
-      <w:proofErr w:type="gramStart"/>
-      <w:r>
-        <w:t>plot(</w:t>
-      </w:r>
-      <w:proofErr w:type="gramEnd"/>
-      <w:r>
-        <w:t>Polygon shape){</w:t>
-      </w:r>
-    </w:p>
-    <w:p>
-      <w:pPr>
-        <w:ind w:left="720"/>
-      </w:pPr>
-      <w:r>
-        <w:tab/>
-      </w:r>
-      <w:r>
-        <w:tab/>
-      </w:r>
-      <w:proofErr w:type="spellStart"/>
-      <w:r>
-        <w:t>Console.WriteLine</w:t>
-      </w:r>
-      <w:proofErr w:type="spellEnd"/>
-      <w:r>
-        <w:t xml:space="preserve">("Drawing Polygon shape using </w:t>
-      </w:r>
-      <w:proofErr w:type="spellStart"/>
-      <w:r>
-        <w:t>LaserPrinter</w:t>
-      </w:r>
-      <w:proofErr w:type="spellEnd"/>
-      <w:r>
-        <w:t xml:space="preserve">, Polygon parameters: " </w:t>
-      </w:r>
-      <w:proofErr w:type="gramStart"/>
-      <w:r>
-        <w:t xml:space="preserve">+  </w:t>
-      </w:r>
-      <w:proofErr w:type="spellStart"/>
-      <w:r>
-        <w:t>shape</w:t>
-      </w:r>
-      <w:proofErr w:type="gramEnd"/>
-      <w:r>
-        <w:t>.GetSides</w:t>
-      </w:r>
-      <w:proofErr w:type="spellEnd"/>
-      <w:r>
-        <w:t>());</w:t>
+        <w:t>public override void plot(Polygon shape){</w:t>
+      </w:r>
+    </w:p>
+    <w:p>
+      <w:pPr>
+        <w:ind w:left="720"/>
+      </w:pPr>
+      <w:r>
+        <w:tab/>
+      </w:r>
+      <w:r>
+        <w:tab/>
+        <w:t>Console.WriteLine("Drawing Polygon shape using LaserPrinter, Polygon parameters: " +  shape.GetSides());</w:t>
       </w:r>
     </w:p>
     <w:p>
@@ -3338,88 +2619,28 @@
         <w:ind w:left="720"/>
       </w:pPr>
       <w:r>
-        <w:t xml:space="preserve">public class </w:t>
-      </w:r>
-      <w:proofErr w:type="spellStart"/>
-      <w:proofErr w:type="gramStart"/>
-      <w:r>
-        <w:t>InkJetrinter</w:t>
-      </w:r>
-      <w:proofErr w:type="spellEnd"/>
-      <w:r>
-        <w:t xml:space="preserve"> :</w:t>
-      </w:r>
-      <w:proofErr w:type="gramEnd"/>
-      <w:r>
-        <w:t xml:space="preserve"> </w:t>
-      </w:r>
-      <w:proofErr w:type="spellStart"/>
-      <w:r>
-        <w:t>ShapePoltter</w:t>
-      </w:r>
-      <w:proofErr w:type="spellEnd"/>
-      <w:r>
-        <w:t>{</w:t>
-      </w:r>
-    </w:p>
-    <w:p>
-      <w:pPr>
-        <w:ind w:left="720"/>
-      </w:pPr>
-      <w:r>
-        <w:tab/>
-        <w:t xml:space="preserve">public override void </w:t>
-      </w:r>
-      <w:proofErr w:type="gramStart"/>
-      <w:r>
-        <w:t>plot(</w:t>
-      </w:r>
-      <w:proofErr w:type="gramEnd"/>
-      <w:r>
-        <w:t>Rectangle shape) {</w:t>
-      </w:r>
-    </w:p>
-    <w:p>
-      <w:pPr>
-        <w:ind w:left="720"/>
-      </w:pPr>
-      <w:r>
-        <w:tab/>
-      </w:r>
-      <w:r>
-        <w:tab/>
-      </w:r>
-      <w:proofErr w:type="spellStart"/>
-      <w:r>
-        <w:t>Console.WriteLine</w:t>
-      </w:r>
-      <w:proofErr w:type="spellEnd"/>
-      <w:r>
-        <w:t xml:space="preserve">("Drawing Rectangle shape using </w:t>
-      </w:r>
-      <w:proofErr w:type="spellStart"/>
-      <w:r>
-        <w:t>InkJetrinter</w:t>
-      </w:r>
-      <w:proofErr w:type="spellEnd"/>
-      <w:r>
-        <w:t xml:space="preserve">, Rectangle parameters: " </w:t>
-      </w:r>
-      <w:proofErr w:type="gramStart"/>
-      <w:r>
-        <w:t xml:space="preserve">+  </w:t>
-      </w:r>
-      <w:proofErr w:type="spellStart"/>
-      <w:r>
-        <w:t>shape</w:t>
-      </w:r>
-      <w:proofErr w:type="gramEnd"/>
-      <w:r>
-        <w:t>.GeHeightAndWidth</w:t>
-      </w:r>
-      <w:proofErr w:type="spellEnd"/>
-      <w:r>
-        <w:t>());</w:t>
+        <w:t>public class InkJetrinter : ShapePoltter{</w:t>
+      </w:r>
+    </w:p>
+    <w:p>
+      <w:pPr>
+        <w:ind w:left="720"/>
+      </w:pPr>
+      <w:r>
+        <w:tab/>
+        <w:t>public override void plot(Rectangle shape) {</w:t>
+      </w:r>
+    </w:p>
+    <w:p>
+      <w:pPr>
+        <w:ind w:left="720"/>
+      </w:pPr>
+      <w:r>
+        <w:tab/>
+      </w:r>
+      <w:r>
+        <w:tab/>
+        <w:t>Console.WriteLine("Drawing Rectangle shape using InkJetrinter, Rectangle parameters: " +  shape.GeHeightAndWidth());</w:t>
       </w:r>
     </w:p>
     <w:p>
@@ -3437,58 +2658,19 @@
       </w:pPr>
       <w:r>
         <w:tab/>
-        <w:t xml:space="preserve">public override void </w:t>
-      </w:r>
-      <w:proofErr w:type="gramStart"/>
-      <w:r>
-        <w:t>plot(</w:t>
-      </w:r>
-      <w:proofErr w:type="gramEnd"/>
-      <w:r>
-        <w:t>Circle shape) {</w:t>
-      </w:r>
-    </w:p>
-    <w:p>
-      <w:pPr>
-        <w:ind w:left="720"/>
-      </w:pPr>
-      <w:r>
-        <w:tab/>
-      </w:r>
-      <w:r>
-        <w:tab/>
-      </w:r>
-      <w:proofErr w:type="spellStart"/>
-      <w:r>
-        <w:t>Console.WriteLine</w:t>
-      </w:r>
-      <w:proofErr w:type="spellEnd"/>
-      <w:r>
-        <w:t xml:space="preserve">("Drawing Circle shape using </w:t>
-      </w:r>
-      <w:proofErr w:type="spellStart"/>
-      <w:r>
-        <w:t>InkJetrinter</w:t>
-      </w:r>
-      <w:proofErr w:type="spellEnd"/>
-      <w:r>
-        <w:t xml:space="preserve">, Circle parameters: " </w:t>
-      </w:r>
-      <w:proofErr w:type="gramStart"/>
-      <w:r>
-        <w:t xml:space="preserve">+  </w:t>
-      </w:r>
-      <w:proofErr w:type="spellStart"/>
-      <w:r>
-        <w:t>shape</w:t>
-      </w:r>
-      <w:proofErr w:type="gramEnd"/>
-      <w:r>
-        <w:t>.GetRadius</w:t>
-      </w:r>
-      <w:proofErr w:type="spellEnd"/>
-      <w:r>
-        <w:t>());</w:t>
+        <w:t>public override void plot(Circle shape) {</w:t>
+      </w:r>
+    </w:p>
+    <w:p>
+      <w:pPr>
+        <w:ind w:left="720"/>
+      </w:pPr>
+      <w:r>
+        <w:tab/>
+      </w:r>
+      <w:r>
+        <w:tab/>
+        <w:t>Console.WriteLine("Drawing Circle shape using InkJetrinter, Circle parameters: " +  shape.GetRadius());</w:t>
       </w:r>
     </w:p>
     <w:p>
@@ -3507,58 +2689,19 @@
       </w:pPr>
       <w:r>
         <w:tab/>
-        <w:t xml:space="preserve">public override void </w:t>
-      </w:r>
-      <w:proofErr w:type="gramStart"/>
-      <w:r>
-        <w:t>plot(</w:t>
-      </w:r>
-      <w:proofErr w:type="gramEnd"/>
-      <w:r>
-        <w:t>Polygon shape){</w:t>
-      </w:r>
-    </w:p>
-    <w:p>
-      <w:pPr>
-        <w:ind w:left="720"/>
-      </w:pPr>
-      <w:r>
-        <w:tab/>
-      </w:r>
-      <w:r>
-        <w:tab/>
-      </w:r>
-      <w:proofErr w:type="spellStart"/>
-      <w:r>
-        <w:t>Console.WriteLine</w:t>
-      </w:r>
-      <w:proofErr w:type="spellEnd"/>
-      <w:r>
-        <w:t xml:space="preserve">("Drawing Polygon shape using </w:t>
-      </w:r>
-      <w:proofErr w:type="spellStart"/>
-      <w:r>
-        <w:t>InkJetrinter</w:t>
-      </w:r>
-      <w:proofErr w:type="spellEnd"/>
-      <w:r>
-        <w:t xml:space="preserve">, Polygon parameters: " </w:t>
-      </w:r>
-      <w:proofErr w:type="gramStart"/>
-      <w:r>
-        <w:t xml:space="preserve">+  </w:t>
-      </w:r>
-      <w:proofErr w:type="spellStart"/>
-      <w:r>
-        <w:t>shape</w:t>
-      </w:r>
-      <w:proofErr w:type="gramEnd"/>
-      <w:r>
-        <w:t>.GetSides</w:t>
-      </w:r>
-      <w:proofErr w:type="spellEnd"/>
-      <w:r>
-        <w:t>());</w:t>
+        <w:t>public override void plot(Polygon shape){</w:t>
+      </w:r>
+    </w:p>
+    <w:p>
+      <w:pPr>
+        <w:ind w:left="720"/>
+      </w:pPr>
+      <w:r>
+        <w:tab/>
+      </w:r>
+      <w:r>
+        <w:tab/>
+        <w:t>Console.WriteLine("Drawing Polygon shape using InkJetrinter, Polygon parameters: " +  shape.GetSides());</w:t>
       </w:r>
     </w:p>
     <w:p>
@@ -3605,406 +2748,195 @@
       </w:pPr>
       <w:r>
         <w:tab/>
-        <w:t xml:space="preserve">public static void </w:t>
-      </w:r>
-      <w:proofErr w:type="gramStart"/>
-      <w:r>
-        <w:t>Main(</w:t>
-      </w:r>
-      <w:proofErr w:type="gramEnd"/>
-      <w:r>
-        <w:t>) {</w:t>
-      </w:r>
-    </w:p>
-    <w:p>
-      <w:pPr>
-        <w:ind w:left="720"/>
-      </w:pPr>
-      <w:r>
-        <w:tab/>
-      </w:r>
-      <w:r>
-        <w:tab/>
-        <w:t xml:space="preserve">Shape </w:t>
-      </w:r>
-      <w:proofErr w:type="spellStart"/>
-      <w:r>
-        <w:t>rect</w:t>
-      </w:r>
-      <w:proofErr w:type="spellEnd"/>
-      <w:r>
-        <w:t xml:space="preserve"> = new </w:t>
-      </w:r>
-      <w:proofErr w:type="gramStart"/>
-      <w:r>
-        <w:t>Rectangle(</w:t>
-      </w:r>
-      <w:proofErr w:type="gramEnd"/>
-      <w:r>
-        <w:t>);</w:t>
-      </w:r>
-    </w:p>
-    <w:p>
-      <w:pPr>
-        <w:ind w:left="720"/>
-      </w:pPr>
-      <w:r>
-        <w:tab/>
-      </w:r>
-      <w:r>
-        <w:tab/>
-        <w:t xml:space="preserve">Shape circle = new </w:t>
-      </w:r>
-      <w:proofErr w:type="gramStart"/>
-      <w:r>
-        <w:t>Circle(</w:t>
-      </w:r>
-      <w:proofErr w:type="gramEnd"/>
-      <w:r>
-        <w:t>);</w:t>
-      </w:r>
-    </w:p>
-    <w:p>
-      <w:pPr>
-        <w:ind w:left="720"/>
-      </w:pPr>
-      <w:r>
-        <w:tab/>
-      </w:r>
-      <w:r>
-        <w:tab/>
-        <w:t xml:space="preserve">Shape polygon = new </w:t>
-      </w:r>
-      <w:proofErr w:type="gramStart"/>
-      <w:r>
-        <w:t>Polygon(</w:t>
-      </w:r>
-      <w:proofErr w:type="gramEnd"/>
-      <w:r>
-        <w:t>);</w:t>
-      </w:r>
-    </w:p>
-    <w:p>
-      <w:pPr>
-        <w:ind w:left="720"/>
-      </w:pPr>
-      <w:r>
-        <w:tab/>
-      </w:r>
-      <w:r>
-        <w:tab/>
-      </w:r>
-    </w:p>
-    <w:p>
-      <w:pPr>
-        <w:ind w:left="720"/>
-      </w:pPr>
-      <w:r>
-        <w:tab/>
-      </w:r>
-      <w:r>
-        <w:tab/>
-      </w:r>
-      <w:proofErr w:type="spellStart"/>
-      <w:r>
-        <w:t>ShapePoltter</w:t>
-      </w:r>
-      <w:proofErr w:type="spellEnd"/>
-      <w:r>
-        <w:t xml:space="preserve"> </w:t>
-      </w:r>
-      <w:proofErr w:type="spellStart"/>
-      <w:r>
-        <w:t>laserPrinter</w:t>
-      </w:r>
-      <w:proofErr w:type="spellEnd"/>
-      <w:r>
-        <w:t xml:space="preserve"> = new </w:t>
-      </w:r>
-      <w:proofErr w:type="spellStart"/>
-      <w:proofErr w:type="gramStart"/>
-      <w:r>
-        <w:t>LaserPrinter</w:t>
-      </w:r>
-      <w:proofErr w:type="spellEnd"/>
-      <w:r>
-        <w:t>(</w:t>
-      </w:r>
-      <w:proofErr w:type="gramEnd"/>
-      <w:r>
-        <w:t>);</w:t>
-      </w:r>
-    </w:p>
-    <w:p>
-      <w:pPr>
-        <w:ind w:left="720"/>
-      </w:pPr>
-      <w:r>
-        <w:tab/>
-      </w:r>
-      <w:r>
-        <w:tab/>
-      </w:r>
-      <w:proofErr w:type="spellStart"/>
-      <w:r>
-        <w:t>ShapePoltter</w:t>
-      </w:r>
-      <w:proofErr w:type="spellEnd"/>
-      <w:r>
-        <w:t xml:space="preserve"> </w:t>
-      </w:r>
-      <w:proofErr w:type="spellStart"/>
-      <w:r>
-        <w:t>inkJetrinter</w:t>
-      </w:r>
-      <w:proofErr w:type="spellEnd"/>
-      <w:r>
-        <w:t xml:space="preserve"> = new </w:t>
-      </w:r>
-      <w:proofErr w:type="spellStart"/>
-      <w:proofErr w:type="gramStart"/>
-      <w:r>
-        <w:t>InkJetrinter</w:t>
-      </w:r>
-      <w:proofErr w:type="spellEnd"/>
-      <w:r>
-        <w:t>(</w:t>
-      </w:r>
-      <w:proofErr w:type="gramEnd"/>
-      <w:r>
-        <w:t>);</w:t>
-      </w:r>
-    </w:p>
-    <w:p>
-      <w:pPr>
-        <w:ind w:left="720"/>
-      </w:pPr>
-      <w:r>
-        <w:tab/>
-      </w:r>
-      <w:r>
-        <w:tab/>
-      </w:r>
-    </w:p>
-    <w:p>
-      <w:pPr>
-        <w:ind w:left="720"/>
-      </w:pPr>
-      <w:r>
-        <w:tab/>
-      </w:r>
-      <w:r>
-        <w:tab/>
-        <w:t xml:space="preserve">Image </w:t>
-      </w:r>
-      <w:proofErr w:type="spellStart"/>
-      <w:r>
-        <w:t>image</w:t>
-      </w:r>
-      <w:proofErr w:type="spellEnd"/>
-      <w:r>
-        <w:t xml:space="preserve"> = new </w:t>
-      </w:r>
-      <w:proofErr w:type="gramStart"/>
-      <w:r>
-        <w:t>Image(</w:t>
-      </w:r>
-      <w:proofErr w:type="gramEnd"/>
-      <w:r>
-        <w:t>);</w:t>
-      </w:r>
-    </w:p>
-    <w:p>
-      <w:pPr>
-        <w:ind w:left="720"/>
-      </w:pPr>
-      <w:r>
-        <w:tab/>
-      </w:r>
-      <w:r>
-        <w:tab/>
-      </w:r>
-    </w:p>
-    <w:p>
-      <w:pPr>
-        <w:ind w:left="720"/>
-      </w:pPr>
-      <w:r>
-        <w:tab/>
-      </w:r>
-      <w:r>
-        <w:tab/>
-      </w:r>
-      <w:proofErr w:type="spellStart"/>
-      <w:proofErr w:type="gramStart"/>
-      <w:r>
-        <w:t>image.structure</w:t>
-      </w:r>
-      <w:proofErr w:type="gramEnd"/>
-      <w:r>
-        <w:t>.Add</w:t>
-      </w:r>
-      <w:proofErr w:type="spellEnd"/>
-      <w:r>
-        <w:t>(</w:t>
-      </w:r>
-      <w:proofErr w:type="spellStart"/>
-      <w:r>
-        <w:t>rect</w:t>
-      </w:r>
-      <w:proofErr w:type="spellEnd"/>
-      <w:r>
-        <w:t>);</w:t>
-      </w:r>
-    </w:p>
-    <w:p>
-      <w:pPr>
-        <w:ind w:left="720"/>
-      </w:pPr>
-      <w:r>
-        <w:tab/>
-      </w:r>
-      <w:r>
-        <w:tab/>
-      </w:r>
-      <w:proofErr w:type="spellStart"/>
-      <w:proofErr w:type="gramStart"/>
-      <w:r>
-        <w:t>image.structure</w:t>
-      </w:r>
-      <w:proofErr w:type="gramEnd"/>
-      <w:r>
-        <w:t>.Add</w:t>
-      </w:r>
-      <w:proofErr w:type="spellEnd"/>
-      <w:r>
-        <w:t>(circle);</w:t>
-      </w:r>
-    </w:p>
-    <w:p>
-      <w:pPr>
-        <w:ind w:left="720"/>
-      </w:pPr>
-      <w:r>
-        <w:tab/>
-      </w:r>
-      <w:r>
-        <w:tab/>
-      </w:r>
-      <w:proofErr w:type="spellStart"/>
-      <w:proofErr w:type="gramStart"/>
-      <w:r>
-        <w:t>image.structure</w:t>
-      </w:r>
-      <w:proofErr w:type="gramEnd"/>
-      <w:r>
-        <w:t>.Add</w:t>
-      </w:r>
-      <w:proofErr w:type="spellEnd"/>
-      <w:r>
-        <w:t>(polygon);</w:t>
-      </w:r>
-    </w:p>
-    <w:p>
-      <w:pPr>
-        <w:ind w:left="720"/>
-      </w:pPr>
-      <w:r>
-        <w:tab/>
-      </w:r>
-      <w:r>
-        <w:tab/>
-      </w:r>
-    </w:p>
-    <w:p>
-      <w:pPr>
-        <w:ind w:left="720"/>
-      </w:pPr>
-      <w:r>
-        <w:tab/>
-      </w:r>
-      <w:r>
-        <w:tab/>
-        <w:t>List&lt;</w:t>
-      </w:r>
-      <w:proofErr w:type="spellStart"/>
-      <w:r>
-        <w:t>ShapePoltter</w:t>
-      </w:r>
-      <w:proofErr w:type="spellEnd"/>
-      <w:r>
-        <w:t>&gt; plotters = new List&lt;</w:t>
-      </w:r>
-      <w:proofErr w:type="spellStart"/>
-      <w:r>
-        <w:t>ShapePoltter</w:t>
-      </w:r>
-      <w:proofErr w:type="spellEnd"/>
-      <w:proofErr w:type="gramStart"/>
-      <w:r>
-        <w:t>&gt;(</w:t>
-      </w:r>
-      <w:proofErr w:type="gramEnd"/>
-      <w:r>
-        <w:t>);</w:t>
-      </w:r>
-    </w:p>
-    <w:p>
-      <w:pPr>
-        <w:ind w:left="720"/>
-      </w:pPr>
-      <w:r>
-        <w:tab/>
-      </w:r>
-      <w:r>
-        <w:tab/>
-      </w:r>
-      <w:proofErr w:type="spellStart"/>
-      <w:proofErr w:type="gramStart"/>
-      <w:r>
-        <w:t>plotters.Add</w:t>
-      </w:r>
-      <w:proofErr w:type="spellEnd"/>
-      <w:proofErr w:type="gramEnd"/>
-      <w:r>
-        <w:t>(</w:t>
-      </w:r>
-      <w:proofErr w:type="spellStart"/>
-      <w:r>
-        <w:t>laserPrinter</w:t>
-      </w:r>
-      <w:proofErr w:type="spellEnd"/>
-      <w:r>
-        <w:t>);</w:t>
-      </w:r>
-    </w:p>
-    <w:p>
-      <w:pPr>
-        <w:ind w:left="720"/>
-      </w:pPr>
-      <w:r>
-        <w:tab/>
-      </w:r>
-      <w:r>
-        <w:tab/>
-      </w:r>
-      <w:proofErr w:type="spellStart"/>
-      <w:proofErr w:type="gramStart"/>
-      <w:r>
-        <w:t>plotters.Add</w:t>
-      </w:r>
-      <w:proofErr w:type="spellEnd"/>
-      <w:proofErr w:type="gramEnd"/>
-      <w:r>
-        <w:t>(</w:t>
-      </w:r>
-      <w:proofErr w:type="spellStart"/>
-      <w:r>
-        <w:t>inkJetrinter</w:t>
-      </w:r>
-      <w:proofErr w:type="spellEnd"/>
-      <w:r>
-        <w:t>);</w:t>
+        <w:t>public static void Main() {</w:t>
+      </w:r>
+    </w:p>
+    <w:p>
+      <w:pPr>
+        <w:ind w:left="720"/>
+      </w:pPr>
+      <w:r>
+        <w:tab/>
+      </w:r>
+      <w:r>
+        <w:tab/>
+        <w:t>Shape rect = new Rectangle();</w:t>
+      </w:r>
+    </w:p>
+    <w:p>
+      <w:pPr>
+        <w:ind w:left="720"/>
+      </w:pPr>
+      <w:r>
+        <w:tab/>
+      </w:r>
+      <w:r>
+        <w:tab/>
+        <w:t>Shape circle = new Circle();</w:t>
+      </w:r>
+    </w:p>
+    <w:p>
+      <w:pPr>
+        <w:ind w:left="720"/>
+      </w:pPr>
+      <w:r>
+        <w:tab/>
+      </w:r>
+      <w:r>
+        <w:tab/>
+        <w:t>Shape polygon = new Polygon();</w:t>
+      </w:r>
+    </w:p>
+    <w:p>
+      <w:pPr>
+        <w:ind w:left="720"/>
+      </w:pPr>
+      <w:r>
+        <w:tab/>
+      </w:r>
+      <w:r>
+        <w:tab/>
+      </w:r>
+    </w:p>
+    <w:p>
+      <w:pPr>
+        <w:ind w:left="720"/>
+      </w:pPr>
+      <w:r>
+        <w:tab/>
+      </w:r>
+      <w:r>
+        <w:tab/>
+        <w:t>ShapePoltter laserPrinter = new LaserPrinter();</w:t>
+      </w:r>
+    </w:p>
+    <w:p>
+      <w:pPr>
+        <w:ind w:left="720"/>
+      </w:pPr>
+      <w:r>
+        <w:tab/>
+      </w:r>
+      <w:r>
+        <w:tab/>
+        <w:t>ShapePoltter inkJetrinter = new InkJetrinter();</w:t>
+      </w:r>
+    </w:p>
+    <w:p>
+      <w:pPr>
+        <w:ind w:left="720"/>
+      </w:pPr>
+      <w:r>
+        <w:tab/>
+      </w:r>
+      <w:r>
+        <w:tab/>
+      </w:r>
+    </w:p>
+    <w:p>
+      <w:pPr>
+        <w:ind w:left="720"/>
+      </w:pPr>
+      <w:r>
+        <w:tab/>
+      </w:r>
+      <w:r>
+        <w:tab/>
+        <w:t>Image image = new Image();</w:t>
+      </w:r>
+    </w:p>
+    <w:p>
+      <w:pPr>
+        <w:ind w:left="720"/>
+      </w:pPr>
+      <w:r>
+        <w:tab/>
+      </w:r>
+      <w:r>
+        <w:tab/>
+      </w:r>
+    </w:p>
+    <w:p>
+      <w:pPr>
+        <w:ind w:left="720"/>
+      </w:pPr>
+      <w:r>
+        <w:tab/>
+      </w:r>
+      <w:r>
+        <w:tab/>
+        <w:t>image.structure.Add(rect);</w:t>
+      </w:r>
+    </w:p>
+    <w:p>
+      <w:pPr>
+        <w:ind w:left="720"/>
+      </w:pPr>
+      <w:r>
+        <w:tab/>
+      </w:r>
+      <w:r>
+        <w:tab/>
+        <w:t>image.structure.Add(circle);</w:t>
+      </w:r>
+    </w:p>
+    <w:p>
+      <w:pPr>
+        <w:ind w:left="720"/>
+      </w:pPr>
+      <w:r>
+        <w:tab/>
+      </w:r>
+      <w:r>
+        <w:tab/>
+        <w:t>image.structure.Add(polygon);</w:t>
+      </w:r>
+    </w:p>
+    <w:p>
+      <w:pPr>
+        <w:ind w:left="720"/>
+      </w:pPr>
+      <w:r>
+        <w:tab/>
+      </w:r>
+      <w:r>
+        <w:tab/>
+      </w:r>
+    </w:p>
+    <w:p>
+      <w:pPr>
+        <w:ind w:left="720"/>
+      </w:pPr>
+      <w:r>
+        <w:tab/>
+      </w:r>
+      <w:r>
+        <w:tab/>
+        <w:t>List&lt;ShapePoltter&gt; plotters = new List&lt;ShapePoltter&gt;();</w:t>
+      </w:r>
+    </w:p>
+    <w:p>
+      <w:pPr>
+        <w:ind w:left="720"/>
+      </w:pPr>
+      <w:r>
+        <w:tab/>
+      </w:r>
+      <w:r>
+        <w:tab/>
+        <w:t>plotters.Add(laserPrinter);</w:t>
+      </w:r>
+    </w:p>
+    <w:p>
+      <w:pPr>
+        <w:ind w:left="720"/>
+      </w:pPr>
+      <w:r>
+        <w:tab/>
+      </w:r>
+      <w:r>
+        <w:tab/>
+        <w:t>plotters.Add(inkJetrinter);</w:t>
       </w:r>
     </w:p>
     <w:p>
@@ -4039,16 +2971,7 @@
       </w:r>
       <w:r>
         <w:tab/>
-      </w:r>
-      <w:proofErr w:type="spellStart"/>
-      <w:proofErr w:type="gramStart"/>
-      <w:r>
-        <w:t>image.plot</w:t>
-      </w:r>
-      <w:proofErr w:type="spellEnd"/>
-      <w:proofErr w:type="gramEnd"/>
-      <w:r>
-        <w:t>(plotters);</w:t>
+        <w:t>image.plot(plotters);</w:t>
       </w:r>
     </w:p>
     <w:p>

</xml_diff>